<commit_message>
DOCX strict import: fix headers
Now that the document has a header, better to just test the bottom
margin, as in case there is a header, the top margin has different
semantics in Word and Writer.

Change-Id: I11212965ecd364cdc8a205c3ab3b8b71ed12944b
</commit_message>
<xml_diff>
--- a/sw/qa/extras/ooxmlimport/data/strict.docx
+++ b/sw/qa/extras/ooxmlimport/data/strict.docx
@@ -16,6 +16,7 @@
       </w:r>
     </w:p>
     <w:sectPr>
+      <w:headerReference w:type="default" r:id="rId6"/>
       <w:pgSz w:w="612pt" w:h="792pt"/>
       <w:pgMar w:top="72pt" w:right="72pt" w:bottom="72pt" w:left="72pt" w:header="36pt" w:footer="36pt" w:gutter="0pt"/>
       <w:cols w:space="36pt"/>
@@ -23,6 +24,75 @@
     </w:sectPr>
   </w:body>
 </w:document>
+</file>
+
+<file path=word/endnotes.xml><?xml version="1.0" encoding="utf-8"?>
+<w:endnotes xmlns:mc="http://schemas.openxmlformats.org/markup-compatibility/2006" xmlns:o="urn:schemas-microsoft-com:office:office" xmlns:r="http://purl.oclc.org/ooxml/officeDocument/relationships" xmlns:m="http://purl.oclc.org/ooxml/officeDocument/math" xmlns:v="urn:schemas-microsoft-com:vml" xmlns:wp14="http://schemas.microsoft.com/office/word/2010/wordprocessingDrawing" xmlns:wp="http://purl.oclc.org/ooxml/drawingml/wordprocessingDrawing" xmlns:w10="urn:schemas-microsoft-com:office:word" xmlns:w="http://purl.oclc.org/ooxml/wordprocessingml/main" xmlns:w14="http://schemas.microsoft.com/office/word/2010/wordml" xmlns:w15="http://schemas.microsoft.com/office/word/2012/wordml" xmlns:wpi="http://schemas.microsoft.com/office/word/2010/wordprocessingInk" xmlns:wne="http://schemas.microsoft.com/office/word/2006/wordml" mc:Ignorable="w14 w15 wne wp14">
+  <w:endnote w:type="separator" w:id="-1">
+    <w:p>
+      <w:pPr>
+        <w:spacing w:after="0pt" w:line="12pt" w:lineRule="auto"/>
+      </w:pPr>
+      <w:r>
+        <w:separator/>
+      </w:r>
+    </w:p>
+  </w:endnote>
+  <w:endnote w:type="continuationSeparator" w:id="0">
+    <w:p>
+      <w:pPr>
+        <w:spacing w:after="0pt" w:line="12pt" w:lineRule="auto"/>
+      </w:pPr>
+      <w:r>
+        <w:continuationSeparator/>
+      </w:r>
+    </w:p>
+  </w:endnote>
+</w:endnotes>
+</file>
+
+<file path=word/footnotes.xml><?xml version="1.0" encoding="utf-8"?>
+<w:footnotes xmlns:mc="http://schemas.openxmlformats.org/markup-compatibility/2006" xmlns:o="urn:schemas-microsoft-com:office:office" xmlns:r="http://purl.oclc.org/ooxml/officeDocument/relationships" xmlns:m="http://purl.oclc.org/ooxml/officeDocument/math" xmlns:v="urn:schemas-microsoft-com:vml" xmlns:wp14="http://schemas.microsoft.com/office/word/2010/wordprocessingDrawing" xmlns:wp="http://purl.oclc.org/ooxml/drawingml/wordprocessingDrawing" xmlns:w10="urn:schemas-microsoft-com:office:word" xmlns:w="http://purl.oclc.org/ooxml/wordprocessingml/main" xmlns:w14="http://schemas.microsoft.com/office/word/2010/wordml" xmlns:w15="http://schemas.microsoft.com/office/word/2012/wordml" xmlns:wpi="http://schemas.microsoft.com/office/word/2010/wordprocessingInk" xmlns:wne="http://schemas.microsoft.com/office/word/2006/wordml" mc:Ignorable="w14 w15 wne wp14">
+  <w:footnote w:type="separator" w:id="-1">
+    <w:p>
+      <w:pPr>
+        <w:spacing w:after="0pt" w:line="12pt" w:lineRule="auto"/>
+      </w:pPr>
+      <w:r>
+        <w:separator/>
+      </w:r>
+    </w:p>
+  </w:footnote>
+  <w:footnote w:type="continuationSeparator" w:id="0">
+    <w:p>
+      <w:pPr>
+        <w:spacing w:after="0pt" w:line="12pt" w:lineRule="auto"/>
+      </w:pPr>
+      <w:r>
+        <w:continuationSeparator/>
+      </w:r>
+    </w:p>
+  </w:footnote>
+</w:footnotes>
+</file>
+
+<file path=word/header1.xml><?xml version="1.0" encoding="utf-8"?>
+<w:hdr xmlns:mc="http://schemas.openxmlformats.org/markup-compatibility/2006" xmlns:o="urn:schemas-microsoft-com:office:office" xmlns:r="http://purl.oclc.org/ooxml/officeDocument/relationships" xmlns:m="http://purl.oclc.org/ooxml/officeDocument/math" xmlns:v="urn:schemas-microsoft-com:vml" xmlns:wp14="http://schemas.microsoft.com/office/word/2010/wordprocessingDrawing" xmlns:wp="http://purl.oclc.org/ooxml/drawingml/wordprocessingDrawing" xmlns:w10="urn:schemas-microsoft-com:office:word" xmlns:w="http://purl.oclc.org/ooxml/wordprocessingml/main" xmlns:w14="http://schemas.microsoft.com/office/word/2010/wordml" xmlns:w15="http://schemas.microsoft.com/office/word/2012/wordml" xmlns:wpi="http://schemas.microsoft.com/office/word/2010/wordprocessingInk" xmlns:wne="http://schemas.microsoft.com/office/word/2006/wordml" mc:Ignorable="w14 w15 wne wp14">
+  <w:p>
+    <w:pPr>
+      <w:pStyle w:val="Header"/>
+      <w:rPr>
+        <w:lang w:val="hu-HU"/>
+      </w:rPr>
+    </w:pPr>
+    <w:r>
+      <w:rPr>
+        <w:lang w:val="hu-HU"/>
+      </w:rPr>
+      <w:t>This is a header.</w:t>
+    </w:r>
+  </w:p>
+</w:hdr>
 </file>
 
 <file path=word/styles.xml><?xml version="1.0" encoding="utf-8"?>
@@ -446,6 +516,50 @@
     <w:semiHidden/>
     <w:unhideWhenUsed/>
   </w:style>
+  <w:style w:type="paragraph" w:styleId="Header">
+    <w:name w:val="header"/>
+    <w:basedOn w:val="Normal"/>
+    <w:link w:val="HeaderChar"/>
+    <w:uiPriority w:val="99"/>
+    <w:unhideWhenUsed/>
+    <w:rsid w:val="003C48C3"/>
+    <w:pPr>
+      <w:tabs>
+        <w:tab w:val="center" w:pos="234pt"/>
+        <w:tab w:val="end" w:pos="468pt"/>
+      </w:tabs>
+      <w:spacing w:after="0pt" w:line="12pt" w:lineRule="auto"/>
+    </w:pPr>
+  </w:style>
+  <w:style w:type="character" w:customStyle="1" w:styleId="HeaderChar">
+    <w:name w:val="Header Char"/>
+    <w:basedOn w:val="DefaultParagraphFont"/>
+    <w:link w:val="Header"/>
+    <w:uiPriority w:val="99"/>
+    <w:rsid w:val="003C48C3"/>
+  </w:style>
+  <w:style w:type="paragraph" w:styleId="Footer">
+    <w:name w:val="footer"/>
+    <w:basedOn w:val="Normal"/>
+    <w:link w:val="FooterChar"/>
+    <w:uiPriority w:val="99"/>
+    <w:unhideWhenUsed/>
+    <w:rsid w:val="003C48C3"/>
+    <w:pPr>
+      <w:tabs>
+        <w:tab w:val="center" w:pos="234pt"/>
+        <w:tab w:val="end" w:pos="468pt"/>
+      </w:tabs>
+      <w:spacing w:after="0pt" w:line="12pt" w:lineRule="auto"/>
+    </w:pPr>
+  </w:style>
+  <w:style w:type="character" w:customStyle="1" w:styleId="FooterChar">
+    <w:name w:val="Footer Char"/>
+    <w:basedOn w:val="DefaultParagraphFont"/>
+    <w:link w:val="Footer"/>
+    <w:uiPriority w:val="99"/>
+    <w:rsid w:val="003C48C3"/>
+  </w:style>
 </w:styles>
 </file>
 

</xml_diff>

<commit_message>
DOCX strict import: fix pictures as well
Change-Id: I29f12eb1e5bfc39dc7d76efcff50dced061f7969
</commit_message>
<xml_diff>
--- a/sw/qa/extras/ooxmlimport/data/strict.docx
+++ b/sw/qa/extras/ooxmlimport/data/strict.docx
@@ -10,13 +10,85 @@
       </w:pPr>
       <w:r>
         <w:rPr>
+          <w:noProof/>
+        </w:rPr>
+        <w:drawing>
+          <wp:anchor distT="0" distB="0" distL="114300" distR="114300" simplePos="0" relativeHeight="251659264" behindDoc="0" locked="0" layoutInCell="0" allowOverlap="1" wp14:anchorId="2D5486AB" wp14:editId="1EBF2B69">
+            <wp:simplePos x="0" y="0"/>
+            <wp:positionH relativeFrom="page">
+              <wp:posOffset>914400</wp:posOffset>
+            </wp:positionH>
+            <wp:positionV relativeFrom="page">
+              <wp:posOffset>1200150</wp:posOffset>
+            </wp:positionV>
+            <wp:extent cx="1092200" cy="673100"/>
+            <wp:effectExtent l="0" t="0" r="0" b="0"/>
+            <wp:wrapThrough wrapText="bothSides">
+              <wp:wrapPolygon edited="0">
+                <wp:start x="0" y="0"/>
+                <wp:lineTo x="0" y="20785"/>
+                <wp:lineTo x="21098" y="20785"/>
+                <wp:lineTo x="21098" y="0"/>
+                <wp:lineTo x="0" y="0"/>
+              </wp:wrapPolygon>
+            </wp:wrapThrough>
+            <wp:docPr id="2" name="Picture 2"/>
+            <wp:cNvGraphicFramePr>
+              <a:graphicFrameLocks xmlns:a="http://purl.oclc.org/ooxml/drawingml/main"/>
+            </wp:cNvGraphicFramePr>
+            <a:graphic xmlns:a="http://purl.oclc.org/ooxml/drawingml/main">
+              <a:graphicData uri="http://purl.oclc.org/ooxml/drawingml/picture">
+                <pic:pic xmlns:pic="http://purl.oclc.org/ooxml/drawingml/picture">
+                  <pic:nvPicPr>
+                    <pic:cNvPr id="0" name="Picture 2"/>
+                    <pic:cNvPicPr>
+                      <a:picLocks noChangeArrowheads="1"/>
+                    </pic:cNvPicPr>
+                  </pic:nvPicPr>
+                  <pic:blipFill>
+                    <a:blip r:embed="rId6">
+                      <a:extLst>
+                        <a:ext uri="{28A0092B-C50C-407E-A947-70E740481C1C}">
+                          <a14:useLocalDpi xmlns:a14="http://schemas.microsoft.com/office/drawing/2010/main" val="0"/>
+                        </a:ext>
+                      </a:extLst>
+                    </a:blip>
+                    <a:srcRect/>
+                    <a:stretch>
+                      <a:fillRect/>
+                    </a:stretch>
+                  </pic:blipFill>
+                  <pic:spPr bwMode="auto">
+                    <a:xfrm>
+                      <a:off x="0" y="0"/>
+                      <a:ext cx="1092200" cy="673100"/>
+                    </a:xfrm>
+                    <a:prstGeom prst="rect">
+                      <a:avLst/>
+                    </a:prstGeom>
+                    <a:noFill/>
+                  </pic:spPr>
+                </pic:pic>
+              </a:graphicData>
+            </a:graphic>
+            <wp14:sizeRelH relativeFrom="page">
+              <wp14:pctWidth>0%</wp14:pctWidth>
+            </wp14:sizeRelH>
+            <wp14:sizeRelV relativeFrom="page">
+              <wp14:pctHeight>0%</wp14:pctHeight>
+            </wp14:sizeRelV>
+          </wp:anchor>
+        </w:drawing>
+      </w:r>
+      <w:r>
+        <w:rPr>
           <w:lang w:val="hu-HU"/>
         </w:rPr>
         <w:t>Hello world!</w:t>
       </w:r>
     </w:p>
     <w:sectPr>
-      <w:headerReference w:type="default" r:id="rId6"/>
+      <w:headerReference w:type="default" r:id="rId7"/>
       <w:pgSz w:w="612pt" w:h="792pt"/>
       <w:pgMar w:top="72pt" w:right="72pt" w:bottom="72pt" w:left="72pt" w:header="36pt" w:footer="36pt" w:gutter="0pt"/>
       <w:cols w:space="36pt"/>

</xml_diff>

<commit_message>
DOCX strict import: handle charts
Change-Id: I1933b3272ff735ae1ecb500fcd693e3ca99bf264
</commit_message>
<xml_diff>
--- a/sw/qa/extras/ooxmlimport/data/strict.docx
+++ b/sw/qa/extras/ooxmlimport/data/strict.docx
@@ -23,15 +23,7 @@
             </wp:positionV>
             <wp:extent cx="1092200" cy="673100"/>
             <wp:effectExtent l="0" t="0" r="0" b="0"/>
-            <wp:wrapThrough wrapText="bothSides">
-              <wp:wrapPolygon edited="0">
-                <wp:start x="0" y="0"/>
-                <wp:lineTo x="0" y="20785"/>
-                <wp:lineTo x="21098" y="20785"/>
-                <wp:lineTo x="21098" y="0"/>
-                <wp:lineTo x="0" y="0"/>
-              </wp:wrapPolygon>
-            </wp:wrapThrough>
+            <wp:wrapTopAndBottom/>
             <wp:docPr id="2" name="Picture 2"/>
             <wp:cNvGraphicFramePr>
               <a:graphicFrameLocks xmlns:a="http://purl.oclc.org/ooxml/drawingml/main"/>
@@ -87,8 +79,39 @@
         <w:t>Hello world!</w:t>
       </w:r>
     </w:p>
+    <w:p>
+      <w:pPr>
+        <w:rPr>
+          <w:lang w:val="hu-HU"/>
+        </w:rPr>
+      </w:pPr>
+      <w:r>
+        <w:rPr>
+          <w:lang w:val="hu-HU"/>
+        </w:rPr>
+        <w:t>This is a chart:</w:t>
+      </w:r>
+      <w:r>
+        <w:rPr>
+          <w:noProof/>
+        </w:rPr>
+        <w:drawing>
+          <wp:inline distT="0" distB="0" distL="0" distR="0" wp14:anchorId="6A54EED0" wp14:editId="575A9F5E">
+            <wp:extent cx="4572000" cy="2743200"/>
+            <wp:effectExtent l="0" t="0" r="0" b="0"/>
+            <wp:docPr id="1" name="Chart 1"/>
+            <wp:cNvGraphicFramePr/>
+            <a:graphic xmlns:a="http://purl.oclc.org/ooxml/drawingml/main">
+              <a:graphicData uri="http://purl.oclc.org/ooxml/drawingml/chart">
+                <c:chart xmlns:c="http://purl.oclc.org/ooxml/drawingml/chart" xmlns:r="http://purl.oclc.org/ooxml/officeDocument/relationships" r:id="rId7"/>
+              </a:graphicData>
+            </a:graphic>
+          </wp:inline>
+        </w:drawing>
+      </w:r>
+    </w:p>
     <w:sectPr>
-      <w:headerReference w:type="default" r:id="rId7"/>
+      <w:headerReference w:type="default" r:id="rId8"/>
       <w:pgSz w:w="612pt" w:h="792pt"/>
       <w:pgMar w:top="72pt" w:right="72pt" w:bottom="72pt" w:left="72pt" w:header="36pt" w:footer="36pt" w:gutter="0pt"/>
       <w:cols w:space="36pt"/>
@@ -635,6 +658,795 @@
 </w:styles>
 </file>
 
+<file path=word/charts/chart1.xml><?xml version="1.0" encoding="utf-8"?>
+<c:chartSpace xmlns:c="http://purl.oclc.org/ooxml/drawingml/chart" xmlns:a="http://purl.oclc.org/ooxml/drawingml/main" xmlns:r="http://purl.oclc.org/ooxml/officeDocument/relationships">
+  <c:date1904 val="0"/>
+  <c:lang val="en-US"/>
+  <c:roundedCorners val="0"/>
+  <mc:AlternateContent xmlns:mc="http://schemas.openxmlformats.org/markup-compatibility/2006">
+    <mc:Choice xmlns:c14="http://schemas.microsoft.com/office/drawing/2007/8/2/chart" Requires="c14">
+      <c14:style val="102"/>
+    </mc:Choice>
+    <mc:Fallback>
+      <c:style val="2"/>
+    </mc:Fallback>
+  </mc:AlternateContent>
+  <c:chart>
+    <c:title>
+      <c:layout/>
+      <c:overlay val="0"/>
+      <c:spPr>
+        <a:noFill/>
+        <a:ln>
+          <a:noFill/>
+        </a:ln>
+        <a:effectLst/>
+      </c:spPr>
+      <c:txPr>
+        <a:bodyPr rot="0" spcFirstLastPara="1" vertOverflow="ellipsis" vert="horz" wrap="square" anchor="ctr" anchorCtr="1"/>
+        <a:lstStyle/>
+        <a:p>
+          <a:pPr>
+            <a:defRPr sz="1400" b="0" i="0" u="none" strike="noStrike" kern="1200" spc="0" baseline="0%">
+              <a:solidFill>
+                <a:schemeClr val="tx1">
+                  <a:lumMod val="65%"/>
+                  <a:lumOff val="35%"/>
+                </a:schemeClr>
+              </a:solidFill>
+              <a:latin typeface="+mn-lt"/>
+              <a:ea typeface="+mn-ea"/>
+              <a:cs typeface="+mn-cs"/>
+            </a:defRPr>
+          </a:pPr>
+          <a:endParaRPr lang="en-US"/>
+        </a:p>
+      </c:txPr>
+    </c:title>
+    <c:autoTitleDeleted val="0"/>
+    <c:plotArea>
+      <c:layout/>
+      <c:barChart>
+        <c:barDir val="col"/>
+        <c:grouping val="clustered"/>
+        <c:varyColors val="0"/>
+        <c:ser>
+          <c:idx val="0"/>
+          <c:order val="0"/>
+          <c:spPr>
+            <a:solidFill>
+              <a:schemeClr val="accent1"/>
+            </a:solidFill>
+            <a:ln>
+              <a:noFill/>
+            </a:ln>
+            <a:effectLst/>
+          </c:spPr>
+          <c:invertIfNegative val="0"/>
+          <c:val>
+            <c:numRef>
+              <c:f>Sheet1!$A$1:$A$3</c:f>
+              <c:numCache>
+                <c:formatCode>General</c:formatCode>
+                <c:ptCount val="3"/>
+                <c:pt idx="0">
+                  <c:v>1</c:v>
+                </c:pt>
+                <c:pt idx="1">
+                  <c:v>2</c:v>
+                </c:pt>
+                <c:pt idx="2">
+                  <c:v>3</c:v>
+                </c:pt>
+              </c:numCache>
+            </c:numRef>
+          </c:val>
+        </c:ser>
+        <c:dLbls>
+          <c:showLegendKey val="0"/>
+          <c:showVal val="0"/>
+          <c:showCatName val="0"/>
+          <c:showSerName val="0"/>
+          <c:showPercent val="0"/>
+          <c:showBubbleSize val="0"/>
+        </c:dLbls>
+        <c:gapWidth val="219"/>
+        <c:overlap val="-27"/>
+        <c:axId val="159674560"/>
+        <c:axId val="159670640"/>
+      </c:barChart>
+      <c:catAx>
+        <c:axId val="159674560"/>
+        <c:scaling>
+          <c:orientation val="minMax"/>
+        </c:scaling>
+        <c:delete val="0"/>
+        <c:axPos val="b"/>
+        <c:majorTickMark val="none"/>
+        <c:minorTickMark val="none"/>
+        <c:tickLblPos val="nextTo"/>
+        <c:spPr>
+          <a:noFill/>
+          <a:ln w="9525" cap="flat" cmpd="sng" algn="ctr">
+            <a:solidFill>
+              <a:schemeClr val="tx1">
+                <a:lumMod val="15%"/>
+                <a:lumOff val="85%"/>
+              </a:schemeClr>
+            </a:solidFill>
+            <a:round/>
+          </a:ln>
+          <a:effectLst/>
+        </c:spPr>
+        <c:txPr>
+          <a:bodyPr rot="-60000000" spcFirstLastPara="1" vertOverflow="ellipsis" vert="horz" wrap="square" anchor="ctr" anchorCtr="1"/>
+          <a:lstStyle/>
+          <a:p>
+            <a:pPr>
+              <a:defRPr sz="900" b="0" i="0" u="none" strike="noStrike" kern="1200" baseline="0%">
+                <a:solidFill>
+                  <a:schemeClr val="tx1">
+                    <a:lumMod val="65%"/>
+                    <a:lumOff val="35%"/>
+                  </a:schemeClr>
+                </a:solidFill>
+                <a:latin typeface="+mn-lt"/>
+                <a:ea typeface="+mn-ea"/>
+                <a:cs typeface="+mn-cs"/>
+              </a:defRPr>
+            </a:pPr>
+            <a:endParaRPr lang="en-US"/>
+          </a:p>
+        </c:txPr>
+        <c:crossAx val="159670640"/>
+        <c:crosses val="autoZero"/>
+        <c:auto val="1"/>
+        <c:lblAlgn val="ctr"/>
+        <c:lblOffset val="100"/>
+        <c:noMultiLvlLbl val="0"/>
+      </c:catAx>
+      <c:valAx>
+        <c:axId val="159670640"/>
+        <c:scaling>
+          <c:orientation val="minMax"/>
+        </c:scaling>
+        <c:delete val="0"/>
+        <c:axPos val="l"/>
+        <c:majorGridlines>
+          <c:spPr>
+            <a:ln w="9525" cap="flat" cmpd="sng" algn="ctr">
+              <a:solidFill>
+                <a:schemeClr val="tx1">
+                  <a:lumMod val="15%"/>
+                  <a:lumOff val="85%"/>
+                </a:schemeClr>
+              </a:solidFill>
+              <a:round/>
+            </a:ln>
+            <a:effectLst/>
+          </c:spPr>
+        </c:majorGridlines>
+        <c:numFmt formatCode="General" sourceLinked="1"/>
+        <c:majorTickMark val="none"/>
+        <c:minorTickMark val="none"/>
+        <c:tickLblPos val="nextTo"/>
+        <c:spPr>
+          <a:noFill/>
+          <a:ln>
+            <a:noFill/>
+          </a:ln>
+          <a:effectLst/>
+        </c:spPr>
+        <c:txPr>
+          <a:bodyPr rot="-60000000" spcFirstLastPara="1" vertOverflow="ellipsis" vert="horz" wrap="square" anchor="ctr" anchorCtr="1"/>
+          <a:lstStyle/>
+          <a:p>
+            <a:pPr>
+              <a:defRPr sz="900" b="0" i="0" u="none" strike="noStrike" kern="1200" baseline="0%">
+                <a:solidFill>
+                  <a:schemeClr val="tx1">
+                    <a:lumMod val="65%"/>
+                    <a:lumOff val="35%"/>
+                  </a:schemeClr>
+                </a:solidFill>
+                <a:latin typeface="+mn-lt"/>
+                <a:ea typeface="+mn-ea"/>
+                <a:cs typeface="+mn-cs"/>
+              </a:defRPr>
+            </a:pPr>
+            <a:endParaRPr lang="en-US"/>
+          </a:p>
+        </c:txPr>
+        <c:crossAx val="159674560"/>
+        <c:crosses val="autoZero"/>
+        <c:crossBetween val="between"/>
+      </c:valAx>
+      <c:spPr>
+        <a:noFill/>
+        <a:ln>
+          <a:noFill/>
+        </a:ln>
+        <a:effectLst/>
+      </c:spPr>
+    </c:plotArea>
+    <c:plotVisOnly val="1"/>
+    <c:dispBlanksAs val="gap"/>
+    <c:showDLblsOverMax val="0"/>
+  </c:chart>
+  <c:spPr>
+    <a:solidFill>
+      <a:schemeClr val="bg1"/>
+    </a:solidFill>
+    <a:ln w="9525" cap="flat" cmpd="sng" algn="ctr">
+      <a:solidFill>
+        <a:schemeClr val="tx1">
+          <a:lumMod val="15%"/>
+          <a:lumOff val="85%"/>
+        </a:schemeClr>
+      </a:solidFill>
+      <a:round/>
+    </a:ln>
+    <a:effectLst/>
+  </c:spPr>
+  <c:txPr>
+    <a:bodyPr/>
+    <a:lstStyle/>
+    <a:p>
+      <a:pPr>
+        <a:defRPr/>
+      </a:pPr>
+      <a:endParaRPr lang="en-US"/>
+    </a:p>
+  </c:txPr>
+  <c:externalData r:id="rId3">
+    <c:autoUpdate val="0"/>
+  </c:externalData>
+</c:chartSpace>
+</file>
+
+<file path=word/charts/colors1.xml><?xml version="1.0" encoding="utf-8"?>
+<cs:colorStyle xmlns:cs="http://schemas.microsoft.com/office/drawing/2012/chartStyle" xmlns:a="http://purl.oclc.org/ooxml/drawingml/main" meth="cycle" id="10">
+  <a:schemeClr val="accent1"/>
+  <a:schemeClr val="accent2"/>
+  <a:schemeClr val="accent3"/>
+  <a:schemeClr val="accent4"/>
+  <a:schemeClr val="accent5"/>
+  <a:schemeClr val="accent6"/>
+  <cs:variation/>
+  <cs:variation>
+    <a:lumMod val="60%"/>
+  </cs:variation>
+  <cs:variation>
+    <a:lumMod val="80%"/>
+    <a:lumOff val="20%"/>
+  </cs:variation>
+  <cs:variation>
+    <a:lumMod val="80%"/>
+  </cs:variation>
+  <cs:variation>
+    <a:lumMod val="60%"/>
+    <a:lumOff val="40%"/>
+  </cs:variation>
+  <cs:variation>
+    <a:lumMod val="50%"/>
+  </cs:variation>
+  <cs:variation>
+    <a:lumMod val="70%"/>
+    <a:lumOff val="30%"/>
+  </cs:variation>
+  <cs:variation>
+    <a:lumMod val="70%"/>
+  </cs:variation>
+  <cs:variation>
+    <a:lumMod val="50%"/>
+    <a:lumOff val="50%"/>
+  </cs:variation>
+</cs:colorStyle>
+</file>
+
+<file path=word/charts/style1.xml><?xml version="1.0" encoding="utf-8"?>
+<cs:chartStyle xmlns:cs="http://schemas.microsoft.com/office/drawing/2012/chartStyle" xmlns:a="http://purl.oclc.org/ooxml/drawingml/main" id="201">
+  <cs:axisTitle>
+    <cs:lnRef idx="0"/>
+    <cs:fillRef idx="0"/>
+    <cs:effectRef idx="0"/>
+    <cs:fontRef idx="minor">
+      <a:schemeClr val="tx1">
+        <a:lumMod val="65%"/>
+        <a:lumOff val="35%"/>
+      </a:schemeClr>
+    </cs:fontRef>
+    <cs:defRPr sz="1000" kern="1200"/>
+  </cs:axisTitle>
+  <cs:categoryAxis>
+    <cs:lnRef idx="0"/>
+    <cs:fillRef idx="0"/>
+    <cs:effectRef idx="0"/>
+    <cs:fontRef idx="minor">
+      <a:schemeClr val="tx1">
+        <a:lumMod val="65%"/>
+        <a:lumOff val="35%"/>
+      </a:schemeClr>
+    </cs:fontRef>
+    <cs:spPr>
+      <a:ln w="9525" cap="flat" cmpd="sng" algn="ctr">
+        <a:solidFill>
+          <a:schemeClr val="tx1">
+            <a:lumMod val="15%"/>
+            <a:lumOff val="85%"/>
+          </a:schemeClr>
+        </a:solidFill>
+        <a:round/>
+      </a:ln>
+    </cs:spPr>
+    <cs:defRPr sz="900" kern="1200"/>
+  </cs:categoryAxis>
+  <cs:chartArea mods="allowNoFillOverride allowNoLineOverride">
+    <cs:lnRef idx="0"/>
+    <cs:fillRef idx="0"/>
+    <cs:effectRef idx="0"/>
+    <cs:fontRef idx="minor">
+      <a:schemeClr val="tx1"/>
+    </cs:fontRef>
+    <cs:spPr>
+      <a:solidFill>
+        <a:schemeClr val="bg1"/>
+      </a:solidFill>
+      <a:ln w="9525" cap="flat" cmpd="sng" algn="ctr">
+        <a:solidFill>
+          <a:schemeClr val="tx1">
+            <a:lumMod val="15%"/>
+            <a:lumOff val="85%"/>
+          </a:schemeClr>
+        </a:solidFill>
+        <a:round/>
+      </a:ln>
+    </cs:spPr>
+    <cs:defRPr sz="1000" kern="1200"/>
+  </cs:chartArea>
+  <cs:dataLabel>
+    <cs:lnRef idx="0"/>
+    <cs:fillRef idx="0"/>
+    <cs:effectRef idx="0"/>
+    <cs:fontRef idx="minor">
+      <a:schemeClr val="tx1">
+        <a:lumMod val="75%"/>
+        <a:lumOff val="25%"/>
+      </a:schemeClr>
+    </cs:fontRef>
+    <cs:defRPr sz="900" kern="1200"/>
+  </cs:dataLabel>
+  <cs:dataLabelCallout>
+    <cs:lnRef idx="0"/>
+    <cs:fillRef idx="0"/>
+    <cs:effectRef idx="0"/>
+    <cs:fontRef idx="minor">
+      <a:schemeClr val="dk1">
+        <a:lumMod val="65%"/>
+        <a:lumOff val="35%"/>
+      </a:schemeClr>
+    </cs:fontRef>
+    <cs:spPr>
+      <a:solidFill>
+        <a:schemeClr val="lt1"/>
+      </a:solidFill>
+      <a:ln>
+        <a:solidFill>
+          <a:schemeClr val="dk1">
+            <a:lumMod val="25%"/>
+            <a:lumOff val="75%"/>
+          </a:schemeClr>
+        </a:solidFill>
+      </a:ln>
+    </cs:spPr>
+    <cs:defRPr sz="900" kern="1200"/>
+    <cs:bodyPr rot="0" spcFirstLastPara="1" vertOverflow="clip" horzOverflow="clip" vert="horz" wrap="square" lIns="36576" tIns="18288" rIns="36576" bIns="18288" anchor="ctr" anchorCtr="1">
+      <a:spAutoFit/>
+    </cs:bodyPr>
+  </cs:dataLabelCallout>
+  <cs:dataPoint>
+    <cs:lnRef idx="0"/>
+    <cs:fillRef idx="1">
+      <cs:styleClr val="auto"/>
+    </cs:fillRef>
+    <cs:effectRef idx="0"/>
+    <cs:fontRef idx="minor">
+      <a:schemeClr val="tx1"/>
+    </cs:fontRef>
+  </cs:dataPoint>
+  <cs:dataPoint3D>
+    <cs:lnRef idx="0"/>
+    <cs:fillRef idx="1">
+      <cs:styleClr val="auto"/>
+    </cs:fillRef>
+    <cs:effectRef idx="0"/>
+    <cs:fontRef idx="minor">
+      <a:schemeClr val="tx1"/>
+    </cs:fontRef>
+  </cs:dataPoint3D>
+  <cs:dataPointLine>
+    <cs:lnRef idx="0">
+      <cs:styleClr val="auto"/>
+    </cs:lnRef>
+    <cs:fillRef idx="1"/>
+    <cs:effectRef idx="0"/>
+    <cs:fontRef idx="minor">
+      <a:schemeClr val="tx1"/>
+    </cs:fontRef>
+    <cs:spPr>
+      <a:ln w="28575" cap="rnd">
+        <a:solidFill>
+          <a:schemeClr val="phClr"/>
+        </a:solidFill>
+        <a:round/>
+      </a:ln>
+    </cs:spPr>
+  </cs:dataPointLine>
+  <cs:dataPointMarker>
+    <cs:lnRef idx="0">
+      <cs:styleClr val="auto"/>
+    </cs:lnRef>
+    <cs:fillRef idx="1">
+      <cs:styleClr val="auto"/>
+    </cs:fillRef>
+    <cs:effectRef idx="0"/>
+    <cs:fontRef idx="minor">
+      <a:schemeClr val="tx1"/>
+    </cs:fontRef>
+    <cs:spPr>
+      <a:ln w="9525">
+        <a:solidFill>
+          <a:schemeClr val="phClr"/>
+        </a:solidFill>
+      </a:ln>
+    </cs:spPr>
+  </cs:dataPointMarker>
+  <cs:dataPointMarkerLayout symbol="circle" size="5"/>
+  <cs:dataPointWireframe>
+    <cs:lnRef idx="0">
+      <cs:styleClr val="auto"/>
+    </cs:lnRef>
+    <cs:fillRef idx="1"/>
+    <cs:effectRef idx="0"/>
+    <cs:fontRef idx="minor">
+      <a:schemeClr val="tx1"/>
+    </cs:fontRef>
+    <cs:spPr>
+      <a:ln w="9525" cap="rnd">
+        <a:solidFill>
+          <a:schemeClr val="phClr"/>
+        </a:solidFill>
+        <a:round/>
+      </a:ln>
+    </cs:spPr>
+  </cs:dataPointWireframe>
+  <cs:dataTable>
+    <cs:lnRef idx="0"/>
+    <cs:fillRef idx="0"/>
+    <cs:effectRef idx="0"/>
+    <cs:fontRef idx="minor">
+      <a:schemeClr val="tx1">
+        <a:lumMod val="65%"/>
+        <a:lumOff val="35%"/>
+      </a:schemeClr>
+    </cs:fontRef>
+    <cs:spPr>
+      <a:noFill/>
+      <a:ln w="9525" cap="flat" cmpd="sng" algn="ctr">
+        <a:solidFill>
+          <a:schemeClr val="tx1">
+            <a:lumMod val="15%"/>
+            <a:lumOff val="85%"/>
+          </a:schemeClr>
+        </a:solidFill>
+        <a:round/>
+      </a:ln>
+    </cs:spPr>
+    <cs:defRPr sz="900" kern="1200"/>
+  </cs:dataTable>
+  <cs:downBar>
+    <cs:lnRef idx="0"/>
+    <cs:fillRef idx="0"/>
+    <cs:effectRef idx="0"/>
+    <cs:fontRef idx="minor">
+      <a:schemeClr val="dk1"/>
+    </cs:fontRef>
+    <cs:spPr>
+      <a:solidFill>
+        <a:schemeClr val="dk1">
+          <a:lumMod val="65%"/>
+          <a:lumOff val="35%"/>
+        </a:schemeClr>
+      </a:solidFill>
+      <a:ln w="9525">
+        <a:solidFill>
+          <a:schemeClr val="tx1">
+            <a:lumMod val="65%"/>
+            <a:lumOff val="35%"/>
+          </a:schemeClr>
+        </a:solidFill>
+      </a:ln>
+    </cs:spPr>
+  </cs:downBar>
+  <cs:dropLine>
+    <cs:lnRef idx="0"/>
+    <cs:fillRef idx="0"/>
+    <cs:effectRef idx="0"/>
+    <cs:fontRef idx="minor">
+      <a:schemeClr val="tx1"/>
+    </cs:fontRef>
+    <cs:spPr>
+      <a:ln w="9525" cap="flat" cmpd="sng" algn="ctr">
+        <a:solidFill>
+          <a:schemeClr val="tx1">
+            <a:lumMod val="35%"/>
+            <a:lumOff val="65%"/>
+          </a:schemeClr>
+        </a:solidFill>
+        <a:round/>
+      </a:ln>
+    </cs:spPr>
+  </cs:dropLine>
+  <cs:errorBar>
+    <cs:lnRef idx="0"/>
+    <cs:fillRef idx="0"/>
+    <cs:effectRef idx="0"/>
+    <cs:fontRef idx="minor">
+      <a:schemeClr val="tx1"/>
+    </cs:fontRef>
+    <cs:spPr>
+      <a:ln w="9525" cap="flat" cmpd="sng" algn="ctr">
+        <a:solidFill>
+          <a:schemeClr val="tx1">
+            <a:lumMod val="65%"/>
+            <a:lumOff val="35%"/>
+          </a:schemeClr>
+        </a:solidFill>
+        <a:round/>
+      </a:ln>
+    </cs:spPr>
+  </cs:errorBar>
+  <cs:floor>
+    <cs:lnRef idx="0"/>
+    <cs:fillRef idx="0"/>
+    <cs:effectRef idx="0"/>
+    <cs:fontRef idx="minor">
+      <a:schemeClr val="tx1"/>
+    </cs:fontRef>
+    <cs:spPr>
+      <a:noFill/>
+      <a:ln>
+        <a:noFill/>
+      </a:ln>
+    </cs:spPr>
+  </cs:floor>
+  <cs:gridlineMajor>
+    <cs:lnRef idx="0"/>
+    <cs:fillRef idx="0"/>
+    <cs:effectRef idx="0"/>
+    <cs:fontRef idx="minor">
+      <a:schemeClr val="tx1"/>
+    </cs:fontRef>
+    <cs:spPr>
+      <a:ln w="9525" cap="flat" cmpd="sng" algn="ctr">
+        <a:solidFill>
+          <a:schemeClr val="tx1">
+            <a:lumMod val="15%"/>
+            <a:lumOff val="85%"/>
+          </a:schemeClr>
+        </a:solidFill>
+        <a:round/>
+      </a:ln>
+    </cs:spPr>
+  </cs:gridlineMajor>
+  <cs:gridlineMinor>
+    <cs:lnRef idx="0"/>
+    <cs:fillRef idx="0"/>
+    <cs:effectRef idx="0"/>
+    <cs:fontRef idx="minor">
+      <a:schemeClr val="tx1"/>
+    </cs:fontRef>
+    <cs:spPr>
+      <a:ln w="9525" cap="flat" cmpd="sng" algn="ctr">
+        <a:solidFill>
+          <a:schemeClr val="tx1">
+            <a:lumMod val="5%"/>
+            <a:lumOff val="95%"/>
+          </a:schemeClr>
+        </a:solidFill>
+        <a:round/>
+      </a:ln>
+    </cs:spPr>
+  </cs:gridlineMinor>
+  <cs:hiLoLine>
+    <cs:lnRef idx="0"/>
+    <cs:fillRef idx="0"/>
+    <cs:effectRef idx="0"/>
+    <cs:fontRef idx="minor">
+      <a:schemeClr val="tx1"/>
+    </cs:fontRef>
+    <cs:spPr>
+      <a:ln w="9525" cap="flat" cmpd="sng" algn="ctr">
+        <a:solidFill>
+          <a:schemeClr val="tx1">
+            <a:lumMod val="75%"/>
+            <a:lumOff val="25%"/>
+          </a:schemeClr>
+        </a:solidFill>
+        <a:round/>
+      </a:ln>
+    </cs:spPr>
+  </cs:hiLoLine>
+  <cs:leaderLine>
+    <cs:lnRef idx="0"/>
+    <cs:fillRef idx="0"/>
+    <cs:effectRef idx="0"/>
+    <cs:fontRef idx="minor">
+      <a:schemeClr val="tx1"/>
+    </cs:fontRef>
+    <cs:spPr>
+      <a:ln w="9525" cap="flat" cmpd="sng" algn="ctr">
+        <a:solidFill>
+          <a:schemeClr val="tx1">
+            <a:lumMod val="35%"/>
+            <a:lumOff val="65%"/>
+          </a:schemeClr>
+        </a:solidFill>
+        <a:round/>
+      </a:ln>
+    </cs:spPr>
+  </cs:leaderLine>
+  <cs:legend>
+    <cs:lnRef idx="0"/>
+    <cs:fillRef idx="0"/>
+    <cs:effectRef idx="0"/>
+    <cs:fontRef idx="minor">
+      <a:schemeClr val="tx1">
+        <a:lumMod val="65%"/>
+        <a:lumOff val="35%"/>
+      </a:schemeClr>
+    </cs:fontRef>
+    <cs:defRPr sz="900" kern="1200"/>
+  </cs:legend>
+  <cs:plotArea mods="allowNoFillOverride allowNoLineOverride">
+    <cs:lnRef idx="0"/>
+    <cs:fillRef idx="0"/>
+    <cs:effectRef idx="0"/>
+    <cs:fontRef idx="minor">
+      <a:schemeClr val="tx1"/>
+    </cs:fontRef>
+  </cs:plotArea>
+  <cs:plotArea3D mods="allowNoFillOverride allowNoLineOverride">
+    <cs:lnRef idx="0"/>
+    <cs:fillRef idx="0"/>
+    <cs:effectRef idx="0"/>
+    <cs:fontRef idx="minor">
+      <a:schemeClr val="tx1"/>
+    </cs:fontRef>
+  </cs:plotArea3D>
+  <cs:seriesAxis>
+    <cs:lnRef idx="0"/>
+    <cs:fillRef idx="0"/>
+    <cs:effectRef idx="0"/>
+    <cs:fontRef idx="minor">
+      <a:schemeClr val="tx1">
+        <a:lumMod val="65%"/>
+        <a:lumOff val="35%"/>
+      </a:schemeClr>
+    </cs:fontRef>
+    <cs:defRPr sz="900" kern="1200"/>
+  </cs:seriesAxis>
+  <cs:seriesLine>
+    <cs:lnRef idx="0"/>
+    <cs:fillRef idx="0"/>
+    <cs:effectRef idx="0"/>
+    <cs:fontRef idx="minor">
+      <a:schemeClr val="tx1"/>
+    </cs:fontRef>
+    <cs:spPr>
+      <a:ln w="9525" cap="flat" cmpd="sng" algn="ctr">
+        <a:solidFill>
+          <a:schemeClr val="tx1">
+            <a:lumMod val="35%"/>
+            <a:lumOff val="65%"/>
+          </a:schemeClr>
+        </a:solidFill>
+        <a:round/>
+      </a:ln>
+    </cs:spPr>
+  </cs:seriesLine>
+  <cs:title>
+    <cs:lnRef idx="0"/>
+    <cs:fillRef idx="0"/>
+    <cs:effectRef idx="0"/>
+    <cs:fontRef idx="minor">
+      <a:schemeClr val="tx1">
+        <a:lumMod val="65%"/>
+        <a:lumOff val="35%"/>
+      </a:schemeClr>
+    </cs:fontRef>
+    <cs:defRPr sz="1400" b="0" kern="1200" spc="0" baseline="0%"/>
+  </cs:title>
+  <cs:trendline>
+    <cs:lnRef idx="0">
+      <cs:styleClr val="auto"/>
+    </cs:lnRef>
+    <cs:fillRef idx="0"/>
+    <cs:effectRef idx="0"/>
+    <cs:fontRef idx="minor">
+      <a:schemeClr val="tx1"/>
+    </cs:fontRef>
+    <cs:spPr>
+      <a:ln w="19050" cap="rnd">
+        <a:solidFill>
+          <a:schemeClr val="phClr"/>
+        </a:solidFill>
+        <a:prstDash val="sysDot"/>
+      </a:ln>
+    </cs:spPr>
+  </cs:trendline>
+  <cs:trendlineLabel>
+    <cs:lnRef idx="0"/>
+    <cs:fillRef idx="0"/>
+    <cs:effectRef idx="0"/>
+    <cs:fontRef idx="minor">
+      <a:schemeClr val="tx1">
+        <a:lumMod val="65%"/>
+        <a:lumOff val="35%"/>
+      </a:schemeClr>
+    </cs:fontRef>
+    <cs:defRPr sz="900" kern="1200"/>
+  </cs:trendlineLabel>
+  <cs:upBar>
+    <cs:lnRef idx="0"/>
+    <cs:fillRef idx="0"/>
+    <cs:effectRef idx="0"/>
+    <cs:fontRef idx="minor">
+      <a:schemeClr val="dk1"/>
+    </cs:fontRef>
+    <cs:spPr>
+      <a:solidFill>
+        <a:schemeClr val="lt1"/>
+      </a:solidFill>
+      <a:ln w="9525">
+        <a:solidFill>
+          <a:schemeClr val="tx1">
+            <a:lumMod val="15%"/>
+            <a:lumOff val="85%"/>
+          </a:schemeClr>
+        </a:solidFill>
+      </a:ln>
+    </cs:spPr>
+  </cs:upBar>
+  <cs:valueAxis>
+    <cs:lnRef idx="0"/>
+    <cs:fillRef idx="0"/>
+    <cs:effectRef idx="0"/>
+    <cs:fontRef idx="minor">
+      <a:schemeClr val="tx1">
+        <a:lumMod val="65%"/>
+        <a:lumOff val="35%"/>
+      </a:schemeClr>
+    </cs:fontRef>
+    <cs:defRPr sz="900" kern="1200"/>
+  </cs:valueAxis>
+  <cs:wall>
+    <cs:lnRef idx="0"/>
+    <cs:fillRef idx="0"/>
+    <cs:effectRef idx="0"/>
+    <cs:fontRef idx="minor">
+      <a:schemeClr val="tx1"/>
+    </cs:fontRef>
+    <cs:spPr>
+      <a:noFill/>
+      <a:ln>
+        <a:noFill/>
+      </a:ln>
+    </cs:spPr>
+  </cs:wall>
+</cs:chartStyle>
+</file>
+
 <file path=word/theme/theme1.xml><?xml version="1.0" encoding="utf-8"?>
 <a:theme xmlns:a="http://purl.oclc.org/ooxml/drawingml/main" name="Office Theme">
   <a:themeElements>

</xml_diff>

<commit_message>
DOCX strict import: handle SmartArt
Change-Id: I8c45f3153eafe882f3d9ee3be533c3c0e673527e
</commit_message>
<xml_diff>
--- a/sw/qa/extras/ooxmlimport/data/strict.docx
+++ b/sw/qa/extras/ooxmlimport/data/strict.docx
@@ -110,8 +110,39 @@
         </w:drawing>
       </w:r>
     </w:p>
+    <w:p>
+      <w:pPr>
+        <w:rPr>
+          <w:lang w:val="hu-HU"/>
+        </w:rPr>
+      </w:pPr>
+      <w:r>
+        <w:rPr>
+          <w:lang w:val="hu-HU"/>
+        </w:rPr>
+        <w:t>And this is a smart-art:</w:t>
+      </w:r>
+      <w:r>
+        <w:rPr>
+          <w:noProof/>
+        </w:rPr>
+        <w:drawing>
+          <wp:inline distT="0" distB="0" distL="0" distR="0">
+            <wp:extent cx="5486400" cy="3200400"/>
+            <wp:effectExtent l="0" t="19050" r="0" b="57150"/>
+            <wp:docPr id="3" name="Diagram 3"/>
+            <wp:cNvGraphicFramePr/>
+            <a:graphic xmlns:a="http://purl.oclc.org/ooxml/drawingml/main">
+              <a:graphicData uri="http://purl.oclc.org/ooxml/drawingml/diagram">
+                <dgm:relIds xmlns:dgm="http://purl.oclc.org/ooxml/drawingml/diagram" xmlns:r="http://purl.oclc.org/ooxml/officeDocument/relationships" r:dm="rId8" r:lo="rId9" r:qs="rId10" r:cs="rId11"/>
+              </a:graphicData>
+            </a:graphic>
+          </wp:inline>
+        </w:drawing>
+      </w:r>
+    </w:p>
     <w:sectPr>
-      <w:headerReference w:type="default" r:id="rId8"/>
+      <w:headerReference w:type="default" r:id="rId13"/>
       <w:pgSz w:w="612pt" w:h="792pt"/>
       <w:pgMar w:top="72pt" w:right="72pt" w:bottom="72pt" w:left="72pt" w:header="36pt" w:footer="36pt" w:gutter="0pt"/>
       <w:cols w:space="36pt"/>
@@ -1447,6 +1478,2668 @@
 </cs:chartStyle>
 </file>
 
+<file path=word/diagrams/colors1.xml><?xml version="1.0" encoding="utf-8"?>
+<dgm:colorsDef xmlns:dgm="http://purl.oclc.org/ooxml/drawingml/diagram" xmlns:a="http://purl.oclc.org/ooxml/drawingml/main" uniqueId="urn:microsoft.com/office/officeart/2005/8/colors/accent1_2">
+  <dgm:title val=""/>
+  <dgm:desc val=""/>
+  <dgm:catLst>
+    <dgm:cat type="accent1" pri="11200"/>
+  </dgm:catLst>
+  <dgm:styleLbl name="node0">
+    <dgm:fillClrLst meth="repeat">
+      <a:schemeClr val="accent1"/>
+    </dgm:fillClrLst>
+    <dgm:linClrLst meth="repeat">
+      <a:schemeClr val="lt1"/>
+    </dgm:linClrLst>
+    <dgm:effectClrLst/>
+    <dgm:txLinClrLst/>
+    <dgm:txFillClrLst/>
+    <dgm:txEffectClrLst/>
+  </dgm:styleLbl>
+  <dgm:styleLbl name="alignNode1">
+    <dgm:fillClrLst meth="repeat">
+      <a:schemeClr val="accent1"/>
+    </dgm:fillClrLst>
+    <dgm:linClrLst meth="repeat">
+      <a:schemeClr val="accent1"/>
+    </dgm:linClrLst>
+    <dgm:effectClrLst/>
+    <dgm:txLinClrLst/>
+    <dgm:txFillClrLst/>
+    <dgm:txEffectClrLst/>
+  </dgm:styleLbl>
+  <dgm:styleLbl name="node1">
+    <dgm:fillClrLst meth="repeat">
+      <a:schemeClr val="accent1"/>
+    </dgm:fillClrLst>
+    <dgm:linClrLst meth="repeat">
+      <a:schemeClr val="lt1"/>
+    </dgm:linClrLst>
+    <dgm:effectClrLst/>
+    <dgm:txLinClrLst/>
+    <dgm:txFillClrLst/>
+    <dgm:txEffectClrLst/>
+  </dgm:styleLbl>
+  <dgm:styleLbl name="lnNode1">
+    <dgm:fillClrLst meth="repeat">
+      <a:schemeClr val="accent1"/>
+    </dgm:fillClrLst>
+    <dgm:linClrLst meth="repeat">
+      <a:schemeClr val="lt1"/>
+    </dgm:linClrLst>
+    <dgm:effectClrLst/>
+    <dgm:txLinClrLst/>
+    <dgm:txFillClrLst/>
+    <dgm:txEffectClrLst/>
+  </dgm:styleLbl>
+  <dgm:styleLbl name="vennNode1">
+    <dgm:fillClrLst meth="repeat">
+      <a:schemeClr val="accent1">
+        <a:alpha val="50%"/>
+      </a:schemeClr>
+    </dgm:fillClrLst>
+    <dgm:linClrLst meth="repeat">
+      <a:schemeClr val="lt1"/>
+    </dgm:linClrLst>
+    <dgm:effectClrLst/>
+    <dgm:txLinClrLst/>
+    <dgm:txFillClrLst/>
+    <dgm:txEffectClrLst/>
+  </dgm:styleLbl>
+  <dgm:styleLbl name="node2">
+    <dgm:fillClrLst meth="repeat">
+      <a:schemeClr val="accent1"/>
+    </dgm:fillClrLst>
+    <dgm:linClrLst meth="repeat">
+      <a:schemeClr val="lt1"/>
+    </dgm:linClrLst>
+    <dgm:effectClrLst/>
+    <dgm:txLinClrLst/>
+    <dgm:txFillClrLst/>
+    <dgm:txEffectClrLst/>
+  </dgm:styleLbl>
+  <dgm:styleLbl name="node3">
+    <dgm:fillClrLst meth="repeat">
+      <a:schemeClr val="accent1"/>
+    </dgm:fillClrLst>
+    <dgm:linClrLst meth="repeat">
+      <a:schemeClr val="lt1"/>
+    </dgm:linClrLst>
+    <dgm:effectClrLst/>
+    <dgm:txLinClrLst/>
+    <dgm:txFillClrLst/>
+    <dgm:txEffectClrLst/>
+  </dgm:styleLbl>
+  <dgm:styleLbl name="node4">
+    <dgm:fillClrLst meth="repeat">
+      <a:schemeClr val="accent1"/>
+    </dgm:fillClrLst>
+    <dgm:linClrLst meth="repeat">
+      <a:schemeClr val="lt1"/>
+    </dgm:linClrLst>
+    <dgm:effectClrLst/>
+    <dgm:txLinClrLst/>
+    <dgm:txFillClrLst/>
+    <dgm:txEffectClrLst/>
+  </dgm:styleLbl>
+  <dgm:styleLbl name="fgImgPlace1">
+    <dgm:fillClrLst meth="repeat">
+      <a:schemeClr val="accent1">
+        <a:tint val="50%"/>
+      </a:schemeClr>
+    </dgm:fillClrLst>
+    <dgm:linClrLst meth="repeat">
+      <a:schemeClr val="lt1"/>
+    </dgm:linClrLst>
+    <dgm:effectClrLst/>
+    <dgm:txLinClrLst/>
+    <dgm:txFillClrLst meth="repeat">
+      <a:schemeClr val="lt1"/>
+    </dgm:txFillClrLst>
+    <dgm:txEffectClrLst/>
+  </dgm:styleLbl>
+  <dgm:styleLbl name="alignImgPlace1">
+    <dgm:fillClrLst meth="repeat">
+      <a:schemeClr val="accent1">
+        <a:tint val="50%"/>
+      </a:schemeClr>
+    </dgm:fillClrLst>
+    <dgm:linClrLst meth="repeat">
+      <a:schemeClr val="lt1"/>
+    </dgm:linClrLst>
+    <dgm:effectClrLst/>
+    <dgm:txLinClrLst/>
+    <dgm:txFillClrLst meth="repeat">
+      <a:schemeClr val="lt1"/>
+    </dgm:txFillClrLst>
+    <dgm:txEffectClrLst/>
+  </dgm:styleLbl>
+  <dgm:styleLbl name="bgImgPlace1">
+    <dgm:fillClrLst meth="repeat">
+      <a:schemeClr val="accent1">
+        <a:tint val="50%"/>
+      </a:schemeClr>
+    </dgm:fillClrLst>
+    <dgm:linClrLst meth="repeat">
+      <a:schemeClr val="lt1"/>
+    </dgm:linClrLst>
+    <dgm:effectClrLst/>
+    <dgm:txLinClrLst/>
+    <dgm:txFillClrLst meth="repeat">
+      <a:schemeClr val="lt1"/>
+    </dgm:txFillClrLst>
+    <dgm:txEffectClrLst/>
+  </dgm:styleLbl>
+  <dgm:styleLbl name="sibTrans2D1">
+    <dgm:fillClrLst meth="repeat">
+      <a:schemeClr val="accent1">
+        <a:tint val="60%"/>
+      </a:schemeClr>
+    </dgm:fillClrLst>
+    <dgm:linClrLst meth="repeat">
+      <a:schemeClr val="accent1">
+        <a:tint val="60%"/>
+      </a:schemeClr>
+    </dgm:linClrLst>
+    <dgm:effectClrLst/>
+    <dgm:txLinClrLst/>
+    <dgm:txFillClrLst/>
+    <dgm:txEffectClrLst/>
+  </dgm:styleLbl>
+  <dgm:styleLbl name="fgSibTrans2D1">
+    <dgm:fillClrLst meth="repeat">
+      <a:schemeClr val="accent1">
+        <a:tint val="60%"/>
+      </a:schemeClr>
+    </dgm:fillClrLst>
+    <dgm:linClrLst meth="repeat">
+      <a:schemeClr val="accent1">
+        <a:tint val="60%"/>
+      </a:schemeClr>
+    </dgm:linClrLst>
+    <dgm:effectClrLst/>
+    <dgm:txLinClrLst/>
+    <dgm:txFillClrLst/>
+    <dgm:txEffectClrLst/>
+  </dgm:styleLbl>
+  <dgm:styleLbl name="bgSibTrans2D1">
+    <dgm:fillClrLst meth="repeat">
+      <a:schemeClr val="accent1">
+        <a:tint val="60%"/>
+      </a:schemeClr>
+    </dgm:fillClrLst>
+    <dgm:linClrLst meth="repeat">
+      <a:schemeClr val="accent1">
+        <a:tint val="60%"/>
+      </a:schemeClr>
+    </dgm:linClrLst>
+    <dgm:effectClrLst/>
+    <dgm:txLinClrLst/>
+    <dgm:txFillClrLst/>
+    <dgm:txEffectClrLst/>
+  </dgm:styleLbl>
+  <dgm:styleLbl name="sibTrans1D1">
+    <dgm:fillClrLst meth="repeat">
+      <a:schemeClr val="accent1"/>
+    </dgm:fillClrLst>
+    <dgm:linClrLst meth="repeat">
+      <a:schemeClr val="accent1"/>
+    </dgm:linClrLst>
+    <dgm:effectClrLst/>
+    <dgm:txLinClrLst/>
+    <dgm:txFillClrLst meth="repeat">
+      <a:schemeClr val="tx1"/>
+    </dgm:txFillClrLst>
+    <dgm:txEffectClrLst/>
+  </dgm:styleLbl>
+  <dgm:styleLbl name="callout">
+    <dgm:fillClrLst meth="repeat">
+      <a:schemeClr val="accent1"/>
+    </dgm:fillClrLst>
+    <dgm:linClrLst meth="repeat">
+      <a:schemeClr val="accent1">
+        <a:tint val="50%"/>
+      </a:schemeClr>
+    </dgm:linClrLst>
+    <dgm:effectClrLst/>
+    <dgm:txLinClrLst/>
+    <dgm:txFillClrLst meth="repeat">
+      <a:schemeClr val="tx1"/>
+    </dgm:txFillClrLst>
+    <dgm:txEffectClrLst/>
+  </dgm:styleLbl>
+  <dgm:styleLbl name="asst0">
+    <dgm:fillClrLst meth="repeat">
+      <a:schemeClr val="accent1"/>
+    </dgm:fillClrLst>
+    <dgm:linClrLst meth="repeat">
+      <a:schemeClr val="lt1"/>
+    </dgm:linClrLst>
+    <dgm:effectClrLst/>
+    <dgm:txLinClrLst/>
+    <dgm:txFillClrLst/>
+    <dgm:txEffectClrLst/>
+  </dgm:styleLbl>
+  <dgm:styleLbl name="asst1">
+    <dgm:fillClrLst meth="repeat">
+      <a:schemeClr val="accent1"/>
+    </dgm:fillClrLst>
+    <dgm:linClrLst meth="repeat">
+      <a:schemeClr val="lt1"/>
+    </dgm:linClrLst>
+    <dgm:effectClrLst/>
+    <dgm:txLinClrLst/>
+    <dgm:txFillClrLst/>
+    <dgm:txEffectClrLst/>
+  </dgm:styleLbl>
+  <dgm:styleLbl name="asst2">
+    <dgm:fillClrLst meth="repeat">
+      <a:schemeClr val="accent1"/>
+    </dgm:fillClrLst>
+    <dgm:linClrLst meth="repeat">
+      <a:schemeClr val="lt1"/>
+    </dgm:linClrLst>
+    <dgm:effectClrLst/>
+    <dgm:txLinClrLst/>
+    <dgm:txFillClrLst/>
+    <dgm:txEffectClrLst/>
+  </dgm:styleLbl>
+  <dgm:styleLbl name="asst3">
+    <dgm:fillClrLst meth="repeat">
+      <a:schemeClr val="accent1"/>
+    </dgm:fillClrLst>
+    <dgm:linClrLst meth="repeat">
+      <a:schemeClr val="lt1"/>
+    </dgm:linClrLst>
+    <dgm:effectClrLst/>
+    <dgm:txLinClrLst/>
+    <dgm:txFillClrLst/>
+    <dgm:txEffectClrLst/>
+  </dgm:styleLbl>
+  <dgm:styleLbl name="asst4">
+    <dgm:fillClrLst meth="repeat">
+      <a:schemeClr val="accent1"/>
+    </dgm:fillClrLst>
+    <dgm:linClrLst meth="repeat">
+      <a:schemeClr val="lt1"/>
+    </dgm:linClrLst>
+    <dgm:effectClrLst/>
+    <dgm:txLinClrLst/>
+    <dgm:txFillClrLst/>
+    <dgm:txEffectClrLst/>
+  </dgm:styleLbl>
+  <dgm:styleLbl name="parChTrans2D1">
+    <dgm:fillClrLst meth="repeat">
+      <a:schemeClr val="accent1">
+        <a:tint val="60%"/>
+      </a:schemeClr>
+    </dgm:fillClrLst>
+    <dgm:linClrLst meth="repeat">
+      <a:schemeClr val="accent1">
+        <a:tint val="60%"/>
+      </a:schemeClr>
+    </dgm:linClrLst>
+    <dgm:effectClrLst/>
+    <dgm:txLinClrLst/>
+    <dgm:txFillClrLst meth="repeat">
+      <a:schemeClr val="lt1"/>
+    </dgm:txFillClrLst>
+    <dgm:txEffectClrLst/>
+  </dgm:styleLbl>
+  <dgm:styleLbl name="parChTrans2D2">
+    <dgm:fillClrLst meth="repeat">
+      <a:schemeClr val="accent1"/>
+    </dgm:fillClrLst>
+    <dgm:linClrLst meth="repeat">
+      <a:schemeClr val="accent1"/>
+    </dgm:linClrLst>
+    <dgm:effectClrLst/>
+    <dgm:txLinClrLst/>
+    <dgm:txFillClrLst meth="repeat">
+      <a:schemeClr val="lt1"/>
+    </dgm:txFillClrLst>
+    <dgm:txEffectClrLst/>
+  </dgm:styleLbl>
+  <dgm:styleLbl name="parChTrans2D3">
+    <dgm:fillClrLst meth="repeat">
+      <a:schemeClr val="accent1"/>
+    </dgm:fillClrLst>
+    <dgm:linClrLst meth="repeat">
+      <a:schemeClr val="accent1"/>
+    </dgm:linClrLst>
+    <dgm:effectClrLst/>
+    <dgm:txLinClrLst/>
+    <dgm:txFillClrLst meth="repeat">
+      <a:schemeClr val="lt1"/>
+    </dgm:txFillClrLst>
+    <dgm:txEffectClrLst/>
+  </dgm:styleLbl>
+  <dgm:styleLbl name="parChTrans2D4">
+    <dgm:fillClrLst meth="repeat">
+      <a:schemeClr val="accent1"/>
+    </dgm:fillClrLst>
+    <dgm:linClrLst meth="repeat">
+      <a:schemeClr val="accent1"/>
+    </dgm:linClrLst>
+    <dgm:effectClrLst/>
+    <dgm:txLinClrLst/>
+    <dgm:txFillClrLst meth="repeat">
+      <a:schemeClr val="lt1"/>
+    </dgm:txFillClrLst>
+    <dgm:txEffectClrLst/>
+  </dgm:styleLbl>
+  <dgm:styleLbl name="parChTrans1D1">
+    <dgm:fillClrLst meth="repeat">
+      <a:schemeClr val="accent1"/>
+    </dgm:fillClrLst>
+    <dgm:linClrLst meth="repeat">
+      <a:schemeClr val="accent1">
+        <a:shade val="60%"/>
+      </a:schemeClr>
+    </dgm:linClrLst>
+    <dgm:effectClrLst/>
+    <dgm:txLinClrLst/>
+    <dgm:txFillClrLst meth="repeat">
+      <a:schemeClr val="tx1"/>
+    </dgm:txFillClrLst>
+    <dgm:txEffectClrLst/>
+  </dgm:styleLbl>
+  <dgm:styleLbl name="parChTrans1D2">
+    <dgm:fillClrLst meth="repeat">
+      <a:schemeClr val="accent1"/>
+    </dgm:fillClrLst>
+    <dgm:linClrLst meth="repeat">
+      <a:schemeClr val="accent1">
+        <a:shade val="60%"/>
+      </a:schemeClr>
+    </dgm:linClrLst>
+    <dgm:effectClrLst/>
+    <dgm:txLinClrLst/>
+    <dgm:txFillClrLst meth="repeat">
+      <a:schemeClr val="tx1"/>
+    </dgm:txFillClrLst>
+    <dgm:txEffectClrLst/>
+  </dgm:styleLbl>
+  <dgm:styleLbl name="parChTrans1D3">
+    <dgm:fillClrLst meth="repeat">
+      <a:schemeClr val="accent1"/>
+    </dgm:fillClrLst>
+    <dgm:linClrLst meth="repeat">
+      <a:schemeClr val="accent1">
+        <a:shade val="80%"/>
+      </a:schemeClr>
+    </dgm:linClrLst>
+    <dgm:effectClrLst/>
+    <dgm:txLinClrLst/>
+    <dgm:txFillClrLst meth="repeat">
+      <a:schemeClr val="tx1"/>
+    </dgm:txFillClrLst>
+    <dgm:txEffectClrLst/>
+  </dgm:styleLbl>
+  <dgm:styleLbl name="parChTrans1D4">
+    <dgm:fillClrLst meth="repeat">
+      <a:schemeClr val="accent1"/>
+    </dgm:fillClrLst>
+    <dgm:linClrLst meth="repeat">
+      <a:schemeClr val="accent1">
+        <a:shade val="80%"/>
+      </a:schemeClr>
+    </dgm:linClrLst>
+    <dgm:effectClrLst/>
+    <dgm:txLinClrLst/>
+    <dgm:txFillClrLst meth="repeat">
+      <a:schemeClr val="tx1"/>
+    </dgm:txFillClrLst>
+    <dgm:txEffectClrLst/>
+  </dgm:styleLbl>
+  <dgm:styleLbl name="fgAcc1">
+    <dgm:fillClrLst meth="repeat">
+      <a:schemeClr val="lt1">
+        <a:alpha val="90%"/>
+      </a:schemeClr>
+    </dgm:fillClrLst>
+    <dgm:linClrLst meth="repeat">
+      <a:schemeClr val="accent1"/>
+    </dgm:linClrLst>
+    <dgm:effectClrLst/>
+    <dgm:txLinClrLst/>
+    <dgm:txFillClrLst meth="repeat">
+      <a:schemeClr val="dk1"/>
+    </dgm:txFillClrLst>
+    <dgm:txEffectClrLst/>
+  </dgm:styleLbl>
+  <dgm:styleLbl name="conFgAcc1">
+    <dgm:fillClrLst meth="repeat">
+      <a:schemeClr val="lt1">
+        <a:alpha val="90%"/>
+      </a:schemeClr>
+    </dgm:fillClrLst>
+    <dgm:linClrLst meth="repeat">
+      <a:schemeClr val="accent1"/>
+    </dgm:linClrLst>
+    <dgm:effectClrLst/>
+    <dgm:txLinClrLst/>
+    <dgm:txFillClrLst meth="repeat">
+      <a:schemeClr val="dk1"/>
+    </dgm:txFillClrLst>
+    <dgm:txEffectClrLst/>
+  </dgm:styleLbl>
+  <dgm:styleLbl name="alignAcc1">
+    <dgm:fillClrLst meth="repeat">
+      <a:schemeClr val="lt1">
+        <a:alpha val="90%"/>
+      </a:schemeClr>
+    </dgm:fillClrLst>
+    <dgm:linClrLst meth="repeat">
+      <a:schemeClr val="accent1"/>
+    </dgm:linClrLst>
+    <dgm:effectClrLst/>
+    <dgm:txLinClrLst/>
+    <dgm:txFillClrLst meth="repeat">
+      <a:schemeClr val="dk1"/>
+    </dgm:txFillClrLst>
+    <dgm:txEffectClrLst/>
+  </dgm:styleLbl>
+  <dgm:styleLbl name="trAlignAcc1">
+    <dgm:fillClrLst meth="repeat">
+      <a:schemeClr val="lt1">
+        <a:alpha val="40%"/>
+      </a:schemeClr>
+    </dgm:fillClrLst>
+    <dgm:linClrLst meth="repeat">
+      <a:schemeClr val="accent1"/>
+    </dgm:linClrLst>
+    <dgm:effectClrLst/>
+    <dgm:txLinClrLst/>
+    <dgm:txFillClrLst meth="repeat">
+      <a:schemeClr val="dk1"/>
+    </dgm:txFillClrLst>
+    <dgm:txEffectClrLst/>
+  </dgm:styleLbl>
+  <dgm:styleLbl name="bgAcc1">
+    <dgm:fillClrLst meth="repeat">
+      <a:schemeClr val="lt1">
+        <a:alpha val="90%"/>
+      </a:schemeClr>
+    </dgm:fillClrLst>
+    <dgm:linClrLst meth="repeat">
+      <a:schemeClr val="accent1"/>
+    </dgm:linClrLst>
+    <dgm:effectClrLst/>
+    <dgm:txLinClrLst/>
+    <dgm:txFillClrLst meth="repeat">
+      <a:schemeClr val="dk1"/>
+    </dgm:txFillClrLst>
+    <dgm:txEffectClrLst/>
+  </dgm:styleLbl>
+  <dgm:styleLbl name="solidFgAcc1">
+    <dgm:fillClrLst meth="repeat">
+      <a:schemeClr val="lt1"/>
+    </dgm:fillClrLst>
+    <dgm:linClrLst meth="repeat">
+      <a:schemeClr val="accent1"/>
+    </dgm:linClrLst>
+    <dgm:effectClrLst/>
+    <dgm:txLinClrLst/>
+    <dgm:txFillClrLst meth="repeat">
+      <a:schemeClr val="dk1"/>
+    </dgm:txFillClrLst>
+    <dgm:txEffectClrLst/>
+  </dgm:styleLbl>
+  <dgm:styleLbl name="solidAlignAcc1">
+    <dgm:fillClrLst meth="repeat">
+      <a:schemeClr val="lt1"/>
+    </dgm:fillClrLst>
+    <dgm:linClrLst meth="repeat">
+      <a:schemeClr val="accent1"/>
+    </dgm:linClrLst>
+    <dgm:effectClrLst/>
+    <dgm:txLinClrLst/>
+    <dgm:txFillClrLst meth="repeat">
+      <a:schemeClr val="dk1"/>
+    </dgm:txFillClrLst>
+    <dgm:txEffectClrLst/>
+  </dgm:styleLbl>
+  <dgm:styleLbl name="solidBgAcc1">
+    <dgm:fillClrLst meth="repeat">
+      <a:schemeClr val="lt1"/>
+    </dgm:fillClrLst>
+    <dgm:linClrLst meth="repeat">
+      <a:schemeClr val="accent1"/>
+    </dgm:linClrLst>
+    <dgm:effectClrLst/>
+    <dgm:txLinClrLst/>
+    <dgm:txFillClrLst meth="repeat">
+      <a:schemeClr val="dk1"/>
+    </dgm:txFillClrLst>
+    <dgm:txEffectClrLst/>
+  </dgm:styleLbl>
+  <dgm:styleLbl name="fgAccFollowNode1">
+    <dgm:fillClrLst meth="repeat">
+      <a:schemeClr val="accent1">
+        <a:alpha val="90%"/>
+        <a:tint val="40%"/>
+      </a:schemeClr>
+    </dgm:fillClrLst>
+    <dgm:linClrLst meth="repeat">
+      <a:schemeClr val="accent1">
+        <a:alpha val="90%"/>
+        <a:tint val="40%"/>
+      </a:schemeClr>
+    </dgm:linClrLst>
+    <dgm:effectClrLst/>
+    <dgm:txLinClrLst/>
+    <dgm:txFillClrLst meth="repeat">
+      <a:schemeClr val="dk1"/>
+    </dgm:txFillClrLst>
+    <dgm:txEffectClrLst/>
+  </dgm:styleLbl>
+  <dgm:styleLbl name="alignAccFollowNode1">
+    <dgm:fillClrLst meth="repeat">
+      <a:schemeClr val="accent1">
+        <a:alpha val="90%"/>
+        <a:tint val="40%"/>
+      </a:schemeClr>
+    </dgm:fillClrLst>
+    <dgm:linClrLst meth="repeat">
+      <a:schemeClr val="accent1">
+        <a:alpha val="90%"/>
+        <a:tint val="40%"/>
+      </a:schemeClr>
+    </dgm:linClrLst>
+    <dgm:effectClrLst/>
+    <dgm:txLinClrLst/>
+    <dgm:txFillClrLst meth="repeat">
+      <a:schemeClr val="dk1"/>
+    </dgm:txFillClrLst>
+    <dgm:txEffectClrLst/>
+  </dgm:styleLbl>
+  <dgm:styleLbl name="bgAccFollowNode1">
+    <dgm:fillClrLst meth="repeat">
+      <a:schemeClr val="accent1">
+        <a:alpha val="90%"/>
+        <a:tint val="40%"/>
+      </a:schemeClr>
+    </dgm:fillClrLst>
+    <dgm:linClrLst meth="repeat">
+      <a:schemeClr val="accent1">
+        <a:alpha val="90%"/>
+        <a:tint val="40%"/>
+      </a:schemeClr>
+    </dgm:linClrLst>
+    <dgm:effectClrLst/>
+    <dgm:txLinClrLst/>
+    <dgm:txFillClrLst meth="repeat">
+      <a:schemeClr val="dk1"/>
+    </dgm:txFillClrLst>
+    <dgm:txEffectClrLst/>
+  </dgm:styleLbl>
+  <dgm:styleLbl name="fgAcc0">
+    <dgm:fillClrLst meth="repeat">
+      <a:schemeClr val="lt1">
+        <a:alpha val="90%"/>
+      </a:schemeClr>
+    </dgm:fillClrLst>
+    <dgm:linClrLst meth="repeat">
+      <a:schemeClr val="accent1"/>
+    </dgm:linClrLst>
+    <dgm:effectClrLst/>
+    <dgm:txLinClrLst/>
+    <dgm:txFillClrLst meth="repeat">
+      <a:schemeClr val="dk1"/>
+    </dgm:txFillClrLst>
+    <dgm:txEffectClrLst/>
+  </dgm:styleLbl>
+  <dgm:styleLbl name="fgAcc2">
+    <dgm:fillClrLst meth="repeat">
+      <a:schemeClr val="lt1">
+        <a:alpha val="90%"/>
+      </a:schemeClr>
+    </dgm:fillClrLst>
+    <dgm:linClrLst meth="repeat">
+      <a:schemeClr val="accent1"/>
+    </dgm:linClrLst>
+    <dgm:effectClrLst/>
+    <dgm:txLinClrLst/>
+    <dgm:txFillClrLst meth="repeat">
+      <a:schemeClr val="dk1"/>
+    </dgm:txFillClrLst>
+    <dgm:txEffectClrLst/>
+  </dgm:styleLbl>
+  <dgm:styleLbl name="fgAcc3">
+    <dgm:fillClrLst meth="repeat">
+      <a:schemeClr val="lt1">
+        <a:alpha val="90%"/>
+      </a:schemeClr>
+    </dgm:fillClrLst>
+    <dgm:linClrLst meth="repeat">
+      <a:schemeClr val="accent1"/>
+    </dgm:linClrLst>
+    <dgm:effectClrLst/>
+    <dgm:txLinClrLst/>
+    <dgm:txFillClrLst meth="repeat">
+      <a:schemeClr val="dk1"/>
+    </dgm:txFillClrLst>
+    <dgm:txEffectClrLst/>
+  </dgm:styleLbl>
+  <dgm:styleLbl name="fgAcc4">
+    <dgm:fillClrLst meth="repeat">
+      <a:schemeClr val="lt1">
+        <a:alpha val="90%"/>
+      </a:schemeClr>
+    </dgm:fillClrLst>
+    <dgm:linClrLst meth="repeat">
+      <a:schemeClr val="accent1"/>
+    </dgm:linClrLst>
+    <dgm:effectClrLst/>
+    <dgm:txLinClrLst/>
+    <dgm:txFillClrLst meth="repeat">
+      <a:schemeClr val="dk1"/>
+    </dgm:txFillClrLst>
+    <dgm:txEffectClrLst/>
+  </dgm:styleLbl>
+  <dgm:styleLbl name="bgShp">
+    <dgm:fillClrLst meth="repeat">
+      <a:schemeClr val="accent1">
+        <a:tint val="40%"/>
+      </a:schemeClr>
+    </dgm:fillClrLst>
+    <dgm:linClrLst meth="repeat">
+      <a:schemeClr val="accent1"/>
+    </dgm:linClrLst>
+    <dgm:effectClrLst/>
+    <dgm:txLinClrLst/>
+    <dgm:txFillClrLst meth="repeat">
+      <a:schemeClr val="dk1"/>
+    </dgm:txFillClrLst>
+    <dgm:txEffectClrLst/>
+  </dgm:styleLbl>
+  <dgm:styleLbl name="dkBgShp">
+    <dgm:fillClrLst meth="repeat">
+      <a:schemeClr val="accent1">
+        <a:shade val="80%"/>
+      </a:schemeClr>
+    </dgm:fillClrLst>
+    <dgm:linClrLst meth="repeat">
+      <a:schemeClr val="accent1"/>
+    </dgm:linClrLst>
+    <dgm:effectClrLst/>
+    <dgm:txLinClrLst/>
+    <dgm:txFillClrLst meth="repeat">
+      <a:schemeClr val="lt1"/>
+    </dgm:txFillClrLst>
+    <dgm:txEffectClrLst/>
+  </dgm:styleLbl>
+  <dgm:styleLbl name="trBgShp">
+    <dgm:fillClrLst meth="repeat">
+      <a:schemeClr val="accent1">
+        <a:tint val="50%"/>
+        <a:alpha val="40%"/>
+      </a:schemeClr>
+    </dgm:fillClrLst>
+    <dgm:linClrLst meth="repeat">
+      <a:schemeClr val="accent1"/>
+    </dgm:linClrLst>
+    <dgm:effectClrLst/>
+    <dgm:txLinClrLst/>
+    <dgm:txFillClrLst meth="repeat">
+      <a:schemeClr val="lt1"/>
+    </dgm:txFillClrLst>
+    <dgm:txEffectClrLst/>
+  </dgm:styleLbl>
+  <dgm:styleLbl name="fgShp">
+    <dgm:fillClrLst meth="repeat">
+      <a:schemeClr val="accent1">
+        <a:tint val="60%"/>
+      </a:schemeClr>
+    </dgm:fillClrLst>
+    <dgm:linClrLst meth="repeat">
+      <a:schemeClr val="lt1"/>
+    </dgm:linClrLst>
+    <dgm:effectClrLst/>
+    <dgm:txLinClrLst/>
+    <dgm:txFillClrLst meth="repeat">
+      <a:schemeClr val="dk1"/>
+    </dgm:txFillClrLst>
+    <dgm:txEffectClrLst/>
+  </dgm:styleLbl>
+  <dgm:styleLbl name="revTx">
+    <dgm:fillClrLst meth="repeat">
+      <a:schemeClr val="lt1">
+        <a:alpha val="0%"/>
+      </a:schemeClr>
+    </dgm:fillClrLst>
+    <dgm:linClrLst meth="repeat">
+      <a:schemeClr val="dk1">
+        <a:alpha val="0%"/>
+      </a:schemeClr>
+    </dgm:linClrLst>
+    <dgm:effectClrLst/>
+    <dgm:txLinClrLst/>
+    <dgm:txFillClrLst meth="repeat">
+      <a:schemeClr val="tx1"/>
+    </dgm:txFillClrLst>
+    <dgm:txEffectClrLst/>
+  </dgm:styleLbl>
+</dgm:colorsDef>
+</file>
+
+<file path=word/diagrams/data1.xml><?xml version="1.0" encoding="utf-8"?>
+<dgm:dataModel xmlns:dgm="http://purl.oclc.org/ooxml/drawingml/diagram" xmlns:a="http://purl.oclc.org/ooxml/drawingml/main">
+  <dgm:ptLst>
+    <dgm:pt modelId="{3922519F-966E-4A02-991D-1B4C07A8D898}" type="doc">
+      <dgm:prSet loTypeId="urn:microsoft.com/office/officeart/2005/8/layout/cycle2" loCatId="cycle" qsTypeId="urn:microsoft.com/office/officeart/2005/8/quickstyle/simple1" qsCatId="simple" csTypeId="urn:microsoft.com/office/officeart/2005/8/colors/accent1_2" csCatId="accent1" phldr="1"/>
+      <dgm:spPr/>
+      <dgm:t>
+        <a:bodyPr/>
+        <a:lstStyle/>
+        <a:p>
+          <a:endParaRPr lang="en-US"/>
+        </a:p>
+      </dgm:t>
+    </dgm:pt>
+    <dgm:pt modelId="{CD7D590E-460A-429C-90BF-63719ED4FDC4}">
+      <dgm:prSet phldrT="[Text]"/>
+      <dgm:spPr/>
+      <dgm:t>
+        <a:bodyPr/>
+        <a:lstStyle/>
+        <a:p>
+          <a:r>
+            <a:rPr lang="hu-HU"/>
+            <a:t>a</a:t>
+          </a:r>
+          <a:endParaRPr lang="en-US"/>
+        </a:p>
+      </dgm:t>
+    </dgm:pt>
+    <dgm:pt modelId="{03FDFC3A-A608-4964-A146-FE3C05F9AD12}" type="parTrans" cxnId="{5CCFECB4-5F98-4381-B858-4BF2CCEAA45D}">
+      <dgm:prSet/>
+      <dgm:spPr/>
+      <dgm:t>
+        <a:bodyPr/>
+        <a:lstStyle/>
+        <a:p>
+          <a:endParaRPr lang="en-US"/>
+        </a:p>
+      </dgm:t>
+    </dgm:pt>
+    <dgm:pt modelId="{9F22C528-C8D3-4BBE-AB11-E21D7E8997F1}" type="sibTrans" cxnId="{5CCFECB4-5F98-4381-B858-4BF2CCEAA45D}">
+      <dgm:prSet/>
+      <dgm:spPr/>
+      <dgm:t>
+        <a:bodyPr/>
+        <a:lstStyle/>
+        <a:p>
+          <a:endParaRPr lang="en-US"/>
+        </a:p>
+      </dgm:t>
+    </dgm:pt>
+    <dgm:pt modelId="{1AE88739-D39F-452D-973D-ABF97C1BE997}">
+      <dgm:prSet phldrT="[Text]"/>
+      <dgm:spPr/>
+      <dgm:t>
+        <a:bodyPr/>
+        <a:lstStyle/>
+        <a:p>
+          <a:r>
+            <a:rPr lang="hu-HU"/>
+            <a:t>b</a:t>
+          </a:r>
+          <a:endParaRPr lang="en-US"/>
+        </a:p>
+      </dgm:t>
+    </dgm:pt>
+    <dgm:pt modelId="{1C418D38-D266-4496-9DE1-46FDB9B5408D}" type="parTrans" cxnId="{E2292142-0220-4382-AFBF-AA5367BF49B2}">
+      <dgm:prSet/>
+      <dgm:spPr/>
+      <dgm:t>
+        <a:bodyPr/>
+        <a:lstStyle/>
+        <a:p>
+          <a:endParaRPr lang="en-US"/>
+        </a:p>
+      </dgm:t>
+    </dgm:pt>
+    <dgm:pt modelId="{3FF0AC1E-81F7-4ACD-ADA6-049A19AE4836}" type="sibTrans" cxnId="{E2292142-0220-4382-AFBF-AA5367BF49B2}">
+      <dgm:prSet/>
+      <dgm:spPr/>
+      <dgm:t>
+        <a:bodyPr/>
+        <a:lstStyle/>
+        <a:p>
+          <a:endParaRPr lang="en-US"/>
+        </a:p>
+      </dgm:t>
+    </dgm:pt>
+    <dgm:pt modelId="{81180F11-C7CF-4249-8821-971C3BEC7D64}">
+      <dgm:prSet phldrT="[Text]"/>
+      <dgm:spPr/>
+      <dgm:t>
+        <a:bodyPr/>
+        <a:lstStyle/>
+        <a:p>
+          <a:r>
+            <a:rPr lang="hu-HU"/>
+            <a:t>c</a:t>
+          </a:r>
+          <a:endParaRPr lang="en-US"/>
+        </a:p>
+      </dgm:t>
+    </dgm:pt>
+    <dgm:pt modelId="{9D0E9C61-0748-42E4-9FAA-AEF47CCAF72B}" type="parTrans" cxnId="{92D2D03B-97C1-4710-B45C-23A915DF34B4}">
+      <dgm:prSet/>
+      <dgm:spPr/>
+      <dgm:t>
+        <a:bodyPr/>
+        <a:lstStyle/>
+        <a:p>
+          <a:endParaRPr lang="en-US"/>
+        </a:p>
+      </dgm:t>
+    </dgm:pt>
+    <dgm:pt modelId="{27A0E522-4C81-47D5-A992-520D002DF6FE}" type="sibTrans" cxnId="{92D2D03B-97C1-4710-B45C-23A915DF34B4}">
+      <dgm:prSet/>
+      <dgm:spPr/>
+      <dgm:t>
+        <a:bodyPr/>
+        <a:lstStyle/>
+        <a:p>
+          <a:endParaRPr lang="en-US"/>
+        </a:p>
+      </dgm:t>
+    </dgm:pt>
+    <dgm:pt modelId="{9B5376F0-DFB5-4544-8E05-FC718669B509}" type="pres">
+      <dgm:prSet presAssocID="{3922519F-966E-4A02-991D-1B4C07A8D898}" presName="cycle" presStyleCnt="0">
+        <dgm:presLayoutVars>
+          <dgm:dir/>
+          <dgm:resizeHandles val="exact"/>
+        </dgm:presLayoutVars>
+      </dgm:prSet>
+      <dgm:spPr/>
+    </dgm:pt>
+    <dgm:pt modelId="{CAA3C4FA-5A1D-41A2-AFCE-7411B3F794B0}" type="pres">
+      <dgm:prSet presAssocID="{CD7D590E-460A-429C-90BF-63719ED4FDC4}" presName="node" presStyleLbl="node1" presStyleIdx="0" presStyleCnt="3">
+        <dgm:presLayoutVars>
+          <dgm:bulletEnabled val="1"/>
+        </dgm:presLayoutVars>
+      </dgm:prSet>
+      <dgm:spPr/>
+    </dgm:pt>
+    <dgm:pt modelId="{E19AAAF4-5D61-4FBA-B713-442D23A05D0B}" type="pres">
+      <dgm:prSet presAssocID="{9F22C528-C8D3-4BBE-AB11-E21D7E8997F1}" presName="sibTrans" presStyleLbl="sibTrans2D1" presStyleIdx="0" presStyleCnt="3"/>
+      <dgm:spPr/>
+    </dgm:pt>
+    <dgm:pt modelId="{0632F3B9-E250-4E04-8C12-583BBA599560}" type="pres">
+      <dgm:prSet presAssocID="{9F22C528-C8D3-4BBE-AB11-E21D7E8997F1}" presName="connectorText" presStyleLbl="sibTrans2D1" presStyleIdx="0" presStyleCnt="3"/>
+      <dgm:spPr/>
+    </dgm:pt>
+    <dgm:pt modelId="{B09D93E3-E20B-404A-8B5C-A0532813C8CD}" type="pres">
+      <dgm:prSet presAssocID="{1AE88739-D39F-452D-973D-ABF97C1BE997}" presName="node" presStyleLbl="node1" presStyleIdx="1" presStyleCnt="3">
+        <dgm:presLayoutVars>
+          <dgm:bulletEnabled val="1"/>
+        </dgm:presLayoutVars>
+      </dgm:prSet>
+      <dgm:spPr/>
+    </dgm:pt>
+    <dgm:pt modelId="{DCF3B17A-BB85-4774-AF11-FE3618D873EB}" type="pres">
+      <dgm:prSet presAssocID="{3FF0AC1E-81F7-4ACD-ADA6-049A19AE4836}" presName="sibTrans" presStyleLbl="sibTrans2D1" presStyleIdx="1" presStyleCnt="3"/>
+      <dgm:spPr/>
+    </dgm:pt>
+    <dgm:pt modelId="{AC85D8D7-7E81-40E6-B52F-AB7D8619A2A1}" type="pres">
+      <dgm:prSet presAssocID="{3FF0AC1E-81F7-4ACD-ADA6-049A19AE4836}" presName="connectorText" presStyleLbl="sibTrans2D1" presStyleIdx="1" presStyleCnt="3"/>
+      <dgm:spPr/>
+    </dgm:pt>
+    <dgm:pt modelId="{3BB8B082-2046-4B60-B301-2FBCCC586077}" type="pres">
+      <dgm:prSet presAssocID="{81180F11-C7CF-4249-8821-971C3BEC7D64}" presName="node" presStyleLbl="node1" presStyleIdx="2" presStyleCnt="3">
+        <dgm:presLayoutVars>
+          <dgm:bulletEnabled val="1"/>
+        </dgm:presLayoutVars>
+      </dgm:prSet>
+      <dgm:spPr/>
+    </dgm:pt>
+    <dgm:pt modelId="{6C365928-8840-42DC-AA3C-08F36BF686A3}" type="pres">
+      <dgm:prSet presAssocID="{27A0E522-4C81-47D5-A992-520D002DF6FE}" presName="sibTrans" presStyleLbl="sibTrans2D1" presStyleIdx="2" presStyleCnt="3"/>
+      <dgm:spPr/>
+    </dgm:pt>
+    <dgm:pt modelId="{D76A2657-80E1-4FDF-86FD-5B9E94F7C837}" type="pres">
+      <dgm:prSet presAssocID="{27A0E522-4C81-47D5-A992-520D002DF6FE}" presName="connectorText" presStyleLbl="sibTrans2D1" presStyleIdx="2" presStyleCnt="3"/>
+      <dgm:spPr/>
+    </dgm:pt>
+  </dgm:ptLst>
+  <dgm:cxnLst>
+    <dgm:cxn modelId="{6696F00A-B22F-4444-966D-9604A336AB39}" type="presOf" srcId="{27A0E522-4C81-47D5-A992-520D002DF6FE}" destId="{6C365928-8840-42DC-AA3C-08F36BF686A3}" srcOrd="0" destOrd="0" presId="urn:microsoft.com/office/officeart/2005/8/layout/cycle2"/>
+    <dgm:cxn modelId="{92D2D03B-97C1-4710-B45C-23A915DF34B4}" srcId="{3922519F-966E-4A02-991D-1B4C07A8D898}" destId="{81180F11-C7CF-4249-8821-971C3BEC7D64}" srcOrd="2" destOrd="0" parTransId="{9D0E9C61-0748-42E4-9FAA-AEF47CCAF72B}" sibTransId="{27A0E522-4C81-47D5-A992-520D002DF6FE}"/>
+    <dgm:cxn modelId="{518EF6C2-E6DE-4A6D-8D0B-7E6680BF6BB6}" type="presOf" srcId="{81180F11-C7CF-4249-8821-971C3BEC7D64}" destId="{3BB8B082-2046-4B60-B301-2FBCCC586077}" srcOrd="0" destOrd="0" presId="urn:microsoft.com/office/officeart/2005/8/layout/cycle2"/>
+    <dgm:cxn modelId="{01FD9375-7619-458D-B585-976812D4D118}" type="presOf" srcId="{9F22C528-C8D3-4BBE-AB11-E21D7E8997F1}" destId="{0632F3B9-E250-4E04-8C12-583BBA599560}" srcOrd="1" destOrd="0" presId="urn:microsoft.com/office/officeart/2005/8/layout/cycle2"/>
+    <dgm:cxn modelId="{04F3E301-C0F3-4D95-9FD8-F08C9D3F36D6}" type="presOf" srcId="{1AE88739-D39F-452D-973D-ABF97C1BE997}" destId="{B09D93E3-E20B-404A-8B5C-A0532813C8CD}" srcOrd="0" destOrd="0" presId="urn:microsoft.com/office/officeart/2005/8/layout/cycle2"/>
+    <dgm:cxn modelId="{5CCFECB4-5F98-4381-B858-4BF2CCEAA45D}" srcId="{3922519F-966E-4A02-991D-1B4C07A8D898}" destId="{CD7D590E-460A-429C-90BF-63719ED4FDC4}" srcOrd="0" destOrd="0" parTransId="{03FDFC3A-A608-4964-A146-FE3C05F9AD12}" sibTransId="{9F22C528-C8D3-4BBE-AB11-E21D7E8997F1}"/>
+    <dgm:cxn modelId="{A784E780-BF54-4BC6-AEC0-0FA1909B5ECA}" type="presOf" srcId="{CD7D590E-460A-429C-90BF-63719ED4FDC4}" destId="{CAA3C4FA-5A1D-41A2-AFCE-7411B3F794B0}" srcOrd="0" destOrd="0" presId="urn:microsoft.com/office/officeart/2005/8/layout/cycle2"/>
+    <dgm:cxn modelId="{3A4D117B-243A-4428-988D-F8A2EE5393F1}" type="presOf" srcId="{3FF0AC1E-81F7-4ACD-ADA6-049A19AE4836}" destId="{AC85D8D7-7E81-40E6-B52F-AB7D8619A2A1}" srcOrd="1" destOrd="0" presId="urn:microsoft.com/office/officeart/2005/8/layout/cycle2"/>
+    <dgm:cxn modelId="{7EF7CA10-59A4-48CD-B401-F1BC37F419FC}" type="presOf" srcId="{3FF0AC1E-81F7-4ACD-ADA6-049A19AE4836}" destId="{DCF3B17A-BB85-4774-AF11-FE3618D873EB}" srcOrd="0" destOrd="0" presId="urn:microsoft.com/office/officeart/2005/8/layout/cycle2"/>
+    <dgm:cxn modelId="{846B578F-2013-47C2-8719-1960CFBD5C3D}" type="presOf" srcId="{3922519F-966E-4A02-991D-1B4C07A8D898}" destId="{9B5376F0-DFB5-4544-8E05-FC718669B509}" srcOrd="0" destOrd="0" presId="urn:microsoft.com/office/officeart/2005/8/layout/cycle2"/>
+    <dgm:cxn modelId="{E2292142-0220-4382-AFBF-AA5367BF49B2}" srcId="{3922519F-966E-4A02-991D-1B4C07A8D898}" destId="{1AE88739-D39F-452D-973D-ABF97C1BE997}" srcOrd="1" destOrd="0" parTransId="{1C418D38-D266-4496-9DE1-46FDB9B5408D}" sibTransId="{3FF0AC1E-81F7-4ACD-ADA6-049A19AE4836}"/>
+    <dgm:cxn modelId="{863C5BEB-6A0D-4398-98E5-E110903153AB}" type="presOf" srcId="{9F22C528-C8D3-4BBE-AB11-E21D7E8997F1}" destId="{E19AAAF4-5D61-4FBA-B713-442D23A05D0B}" srcOrd="0" destOrd="0" presId="urn:microsoft.com/office/officeart/2005/8/layout/cycle2"/>
+    <dgm:cxn modelId="{644A02CD-86E7-4CAD-A265-62BBD35EE20A}" type="presOf" srcId="{27A0E522-4C81-47D5-A992-520D002DF6FE}" destId="{D76A2657-80E1-4FDF-86FD-5B9E94F7C837}" srcOrd="1" destOrd="0" presId="urn:microsoft.com/office/officeart/2005/8/layout/cycle2"/>
+    <dgm:cxn modelId="{20F008D5-F4CF-4683-8F35-50D85D801793}" type="presParOf" srcId="{9B5376F0-DFB5-4544-8E05-FC718669B509}" destId="{CAA3C4FA-5A1D-41A2-AFCE-7411B3F794B0}" srcOrd="0" destOrd="0" presId="urn:microsoft.com/office/officeart/2005/8/layout/cycle2"/>
+    <dgm:cxn modelId="{0146A293-483C-4918-A496-4C5743D632AD}" type="presParOf" srcId="{9B5376F0-DFB5-4544-8E05-FC718669B509}" destId="{E19AAAF4-5D61-4FBA-B713-442D23A05D0B}" srcOrd="1" destOrd="0" presId="urn:microsoft.com/office/officeart/2005/8/layout/cycle2"/>
+    <dgm:cxn modelId="{217894F0-A7F8-4B16-BA7E-0123EDAA9CF1}" type="presParOf" srcId="{E19AAAF4-5D61-4FBA-B713-442D23A05D0B}" destId="{0632F3B9-E250-4E04-8C12-583BBA599560}" srcOrd="0" destOrd="0" presId="urn:microsoft.com/office/officeart/2005/8/layout/cycle2"/>
+    <dgm:cxn modelId="{4BA86CE2-7348-4D7C-9F2F-97AC6251C82D}" type="presParOf" srcId="{9B5376F0-DFB5-4544-8E05-FC718669B509}" destId="{B09D93E3-E20B-404A-8B5C-A0532813C8CD}" srcOrd="2" destOrd="0" presId="urn:microsoft.com/office/officeart/2005/8/layout/cycle2"/>
+    <dgm:cxn modelId="{424C5D4D-FDA4-4EA9-9411-6F9C88DCE307}" type="presParOf" srcId="{9B5376F0-DFB5-4544-8E05-FC718669B509}" destId="{DCF3B17A-BB85-4774-AF11-FE3618D873EB}" srcOrd="3" destOrd="0" presId="urn:microsoft.com/office/officeart/2005/8/layout/cycle2"/>
+    <dgm:cxn modelId="{B72D5703-89BB-479E-BC22-52AF290D26E4}" type="presParOf" srcId="{DCF3B17A-BB85-4774-AF11-FE3618D873EB}" destId="{AC85D8D7-7E81-40E6-B52F-AB7D8619A2A1}" srcOrd="0" destOrd="0" presId="urn:microsoft.com/office/officeart/2005/8/layout/cycle2"/>
+    <dgm:cxn modelId="{96AEDEB7-531A-463B-A077-724B26DFA37D}" type="presParOf" srcId="{9B5376F0-DFB5-4544-8E05-FC718669B509}" destId="{3BB8B082-2046-4B60-B301-2FBCCC586077}" srcOrd="4" destOrd="0" presId="urn:microsoft.com/office/officeart/2005/8/layout/cycle2"/>
+    <dgm:cxn modelId="{C0F9C610-A135-46CF-8C4C-38E55E84198F}" type="presParOf" srcId="{9B5376F0-DFB5-4544-8E05-FC718669B509}" destId="{6C365928-8840-42DC-AA3C-08F36BF686A3}" srcOrd="5" destOrd="0" presId="urn:microsoft.com/office/officeart/2005/8/layout/cycle2"/>
+    <dgm:cxn modelId="{AB4AE387-F2E1-4DA0-8A63-B2FF779731D4}" type="presParOf" srcId="{6C365928-8840-42DC-AA3C-08F36BF686A3}" destId="{D76A2657-80E1-4FDF-86FD-5B9E94F7C837}" srcOrd="0" destOrd="0" presId="urn:microsoft.com/office/officeart/2005/8/layout/cycle2"/>
+  </dgm:cxnLst>
+  <dgm:bg/>
+  <dgm:whole/>
+  <dgm:extLst>
+    <a:ext uri="http://schemas.microsoft.com/office/drawing/2008/diagram">
+      <dsp:dataModelExt xmlns:dsp="http://schemas.microsoft.com/office/drawing/2008/diagram" relId="rId12" minVer="http://schemas.openxmlformats.org/drawingml/2006/diagram"/>
+    </a:ext>
+  </dgm:extLst>
+</dgm:dataModel>
+</file>
+
+<file path=word/diagrams/drawing1.xml><?xml version="1.0" encoding="utf-8"?>
+<dsp:drawing xmlns:dgm="http://purl.oclc.org/ooxml/drawingml/diagram" xmlns:dsp="http://schemas.microsoft.com/office/drawing/2008/diagram" xmlns:a="http://purl.oclc.org/ooxml/drawingml/main">
+  <dsp:spTree>
+    <dsp:nvGrpSpPr>
+      <dsp:cNvPr id="0" name=""/>
+      <dsp:cNvGrpSpPr/>
+    </dsp:nvGrpSpPr>
+    <dsp:grpSpPr/>
+    <dsp:sp modelId="{CAA3C4FA-5A1D-41A2-AFCE-7411B3F794B0}">
+      <dsp:nvSpPr>
+        <dsp:cNvPr id="0" name=""/>
+        <dsp:cNvSpPr/>
+      </dsp:nvSpPr>
+      <dsp:spPr>
+        <a:xfrm>
+          <a:off x="2048023" y="635"/>
+          <a:ext cx="1390352" cy="1390352"/>
+        </a:xfrm>
+        <a:prstGeom prst="ellipse">
+          <a:avLst/>
+        </a:prstGeom>
+        <a:solidFill>
+          <a:schemeClr val="accent1">
+            <a:hueOff val="0"/>
+            <a:satOff val="0%"/>
+            <a:lumOff val="0%"/>
+            <a:alphaOff val="0%"/>
+          </a:schemeClr>
+        </a:solidFill>
+        <a:ln w="12700" cap="flat" cmpd="sng" algn="ctr">
+          <a:solidFill>
+            <a:schemeClr val="lt1">
+              <a:hueOff val="0"/>
+              <a:satOff val="0%"/>
+              <a:lumOff val="0%"/>
+              <a:alphaOff val="0%"/>
+            </a:schemeClr>
+          </a:solidFill>
+          <a:prstDash val="solid"/>
+          <a:miter lim="800%"/>
+        </a:ln>
+        <a:effectLst/>
+      </dsp:spPr>
+      <dsp:style>
+        <a:lnRef idx="2">
+          <a:scrgbClr r="0%" g="0%" b="0%"/>
+        </a:lnRef>
+        <a:fillRef idx="1">
+          <a:scrgbClr r="0%" g="0%" b="0%"/>
+        </a:fillRef>
+        <a:effectRef idx="0">
+          <a:scrgbClr r="0%" g="0%" b="0%"/>
+        </a:effectRef>
+        <a:fontRef idx="minor">
+          <a:schemeClr val="lt1"/>
+        </a:fontRef>
+      </dsp:style>
+      <dsp:txBody>
+        <a:bodyPr spcFirstLastPara="0" vert="horz" wrap="square" lIns="74930" tIns="74930" rIns="74930" bIns="74930" numCol="1" spcCol="1270" anchor="ctr" anchorCtr="0">
+          <a:noAutofit/>
+        </a:bodyPr>
+        <a:lstStyle/>
+        <a:p>
+          <a:pPr lvl="0" algn="ctr" defTabSz="2622550">
+            <a:lnSpc>
+              <a:spcPct val="90%"/>
+            </a:lnSpc>
+            <a:spcBef>
+              <a:spcPct val="0%"/>
+            </a:spcBef>
+            <a:spcAft>
+              <a:spcPct val="35%"/>
+            </a:spcAft>
+          </a:pPr>
+          <a:r>
+            <a:rPr lang="hu-HU" sz="5900" kern="1200"/>
+            <a:t>a</a:t>
+          </a:r>
+          <a:endParaRPr lang="en-US" sz="5900" kern="1200"/>
+        </a:p>
+      </dsp:txBody>
+      <dsp:txXfrm>
+        <a:off x="2251635" y="204247"/>
+        <a:ext cx="983128" cy="983128"/>
+      </dsp:txXfrm>
+    </dsp:sp>
+    <dsp:sp modelId="{E19AAAF4-5D61-4FBA-B713-442D23A05D0B}">
+      <dsp:nvSpPr>
+        <dsp:cNvPr id="0" name=""/>
+        <dsp:cNvSpPr/>
+      </dsp:nvSpPr>
+      <dsp:spPr>
+        <a:xfrm rot="3600000">
+          <a:off x="3075077" y="1356507"/>
+          <a:ext cx="370068" cy="469243"/>
+        </a:xfrm>
+        <a:prstGeom prst="rightArrow">
+          <a:avLst>
+            <a:gd name="adj1" fmla="val 60000"/>
+            <a:gd name="adj2" fmla="val 50000"/>
+          </a:avLst>
+        </a:prstGeom>
+        <a:solidFill>
+          <a:schemeClr val="accent1">
+            <a:tint val="60%"/>
+            <a:hueOff val="0"/>
+            <a:satOff val="0%"/>
+            <a:lumOff val="0%"/>
+            <a:alphaOff val="0%"/>
+          </a:schemeClr>
+        </a:solidFill>
+        <a:ln>
+          <a:noFill/>
+        </a:ln>
+        <a:effectLst/>
+      </dsp:spPr>
+      <dsp:style>
+        <a:lnRef idx="0">
+          <a:scrgbClr r="0%" g="0%" b="0%"/>
+        </a:lnRef>
+        <a:fillRef idx="1">
+          <a:scrgbClr r="0%" g="0%" b="0%"/>
+        </a:fillRef>
+        <a:effectRef idx="0">
+          <a:scrgbClr r="0%" g="0%" b="0%"/>
+        </a:effectRef>
+        <a:fontRef idx="minor">
+          <a:schemeClr val="lt1"/>
+        </a:fontRef>
+      </dsp:style>
+      <dsp:txBody>
+        <a:bodyPr spcFirstLastPara="0" vert="horz" wrap="square" lIns="0" tIns="0" rIns="0" bIns="0" numCol="1" spcCol="1270" anchor="ctr" anchorCtr="0">
+          <a:noAutofit/>
+        </a:bodyPr>
+        <a:lstStyle/>
+        <a:p>
+          <a:pPr lvl="0" algn="ctr" defTabSz="889000">
+            <a:lnSpc>
+              <a:spcPct val="90%"/>
+            </a:lnSpc>
+            <a:spcBef>
+              <a:spcPct val="0%"/>
+            </a:spcBef>
+            <a:spcAft>
+              <a:spcPct val="35%"/>
+            </a:spcAft>
+          </a:pPr>
+          <a:endParaRPr lang="en-US" sz="2000" kern="1200"/>
+        </a:p>
+      </dsp:txBody>
+      <dsp:txXfrm>
+        <a:off x="3102832" y="1402283"/>
+        <a:ext cx="259048" cy="281545"/>
+      </dsp:txXfrm>
+    </dsp:sp>
+    <dsp:sp modelId="{B09D93E3-E20B-404A-8B5C-A0532813C8CD}">
+      <dsp:nvSpPr>
+        <dsp:cNvPr id="0" name=""/>
+        <dsp:cNvSpPr/>
+      </dsp:nvSpPr>
+      <dsp:spPr>
+        <a:xfrm>
+          <a:off x="3092320" y="1809411"/>
+          <a:ext cx="1390352" cy="1390352"/>
+        </a:xfrm>
+        <a:prstGeom prst="ellipse">
+          <a:avLst/>
+        </a:prstGeom>
+        <a:solidFill>
+          <a:schemeClr val="accent1">
+            <a:hueOff val="0"/>
+            <a:satOff val="0%"/>
+            <a:lumOff val="0%"/>
+            <a:alphaOff val="0%"/>
+          </a:schemeClr>
+        </a:solidFill>
+        <a:ln w="12700" cap="flat" cmpd="sng" algn="ctr">
+          <a:solidFill>
+            <a:schemeClr val="lt1">
+              <a:hueOff val="0"/>
+              <a:satOff val="0%"/>
+              <a:lumOff val="0%"/>
+              <a:alphaOff val="0%"/>
+            </a:schemeClr>
+          </a:solidFill>
+          <a:prstDash val="solid"/>
+          <a:miter lim="800%"/>
+        </a:ln>
+        <a:effectLst/>
+      </dsp:spPr>
+      <dsp:style>
+        <a:lnRef idx="2">
+          <a:scrgbClr r="0%" g="0%" b="0%"/>
+        </a:lnRef>
+        <a:fillRef idx="1">
+          <a:scrgbClr r="0%" g="0%" b="0%"/>
+        </a:fillRef>
+        <a:effectRef idx="0">
+          <a:scrgbClr r="0%" g="0%" b="0%"/>
+        </a:effectRef>
+        <a:fontRef idx="minor">
+          <a:schemeClr val="lt1"/>
+        </a:fontRef>
+      </dsp:style>
+      <dsp:txBody>
+        <a:bodyPr spcFirstLastPara="0" vert="horz" wrap="square" lIns="74930" tIns="74930" rIns="74930" bIns="74930" numCol="1" spcCol="1270" anchor="ctr" anchorCtr="0">
+          <a:noAutofit/>
+        </a:bodyPr>
+        <a:lstStyle/>
+        <a:p>
+          <a:pPr lvl="0" algn="ctr" defTabSz="2622550">
+            <a:lnSpc>
+              <a:spcPct val="90%"/>
+            </a:lnSpc>
+            <a:spcBef>
+              <a:spcPct val="0%"/>
+            </a:spcBef>
+            <a:spcAft>
+              <a:spcPct val="35%"/>
+            </a:spcAft>
+          </a:pPr>
+          <a:r>
+            <a:rPr lang="hu-HU" sz="5900" kern="1200"/>
+            <a:t>b</a:t>
+          </a:r>
+          <a:endParaRPr lang="en-US" sz="5900" kern="1200"/>
+        </a:p>
+      </dsp:txBody>
+      <dsp:txXfrm>
+        <a:off x="3295932" y="2013023"/>
+        <a:ext cx="983128" cy="983128"/>
+      </dsp:txXfrm>
+    </dsp:sp>
+    <dsp:sp modelId="{DCF3B17A-BB85-4774-AF11-FE3618D873EB}">
+      <dsp:nvSpPr>
+        <dsp:cNvPr id="0" name=""/>
+        <dsp:cNvSpPr/>
+      </dsp:nvSpPr>
+      <dsp:spPr>
+        <a:xfrm rot="10800000">
+          <a:off x="2568639" y="2269965"/>
+          <a:ext cx="370068" cy="469243"/>
+        </a:xfrm>
+        <a:prstGeom prst="rightArrow">
+          <a:avLst>
+            <a:gd name="adj1" fmla="val 60000"/>
+            <a:gd name="adj2" fmla="val 50000"/>
+          </a:avLst>
+        </a:prstGeom>
+        <a:solidFill>
+          <a:schemeClr val="accent1">
+            <a:tint val="60%"/>
+            <a:hueOff val="0"/>
+            <a:satOff val="0%"/>
+            <a:lumOff val="0%"/>
+            <a:alphaOff val="0%"/>
+          </a:schemeClr>
+        </a:solidFill>
+        <a:ln>
+          <a:noFill/>
+        </a:ln>
+        <a:effectLst/>
+      </dsp:spPr>
+      <dsp:style>
+        <a:lnRef idx="0">
+          <a:scrgbClr r="0%" g="0%" b="0%"/>
+        </a:lnRef>
+        <a:fillRef idx="1">
+          <a:scrgbClr r="0%" g="0%" b="0%"/>
+        </a:fillRef>
+        <a:effectRef idx="0">
+          <a:scrgbClr r="0%" g="0%" b="0%"/>
+        </a:effectRef>
+        <a:fontRef idx="minor">
+          <a:schemeClr val="lt1"/>
+        </a:fontRef>
+      </dsp:style>
+      <dsp:txBody>
+        <a:bodyPr spcFirstLastPara="0" vert="horz" wrap="square" lIns="0" tIns="0" rIns="0" bIns="0" numCol="1" spcCol="1270" anchor="ctr" anchorCtr="0">
+          <a:noAutofit/>
+        </a:bodyPr>
+        <a:lstStyle/>
+        <a:p>
+          <a:pPr lvl="0" algn="ctr" defTabSz="889000">
+            <a:lnSpc>
+              <a:spcPct val="90%"/>
+            </a:lnSpc>
+            <a:spcBef>
+              <a:spcPct val="0%"/>
+            </a:spcBef>
+            <a:spcAft>
+              <a:spcPct val="35%"/>
+            </a:spcAft>
+          </a:pPr>
+          <a:endParaRPr lang="en-US" sz="2000" kern="1200"/>
+        </a:p>
+      </dsp:txBody>
+      <dsp:txXfrm rot="10800000">
+        <a:off x="2679659" y="2363814"/>
+        <a:ext cx="259048" cy="281545"/>
+      </dsp:txXfrm>
+    </dsp:sp>
+    <dsp:sp modelId="{3BB8B082-2046-4B60-B301-2FBCCC586077}">
+      <dsp:nvSpPr>
+        <dsp:cNvPr id="0" name=""/>
+        <dsp:cNvSpPr/>
+      </dsp:nvSpPr>
+      <dsp:spPr>
+        <a:xfrm>
+          <a:off x="1003726" y="1809411"/>
+          <a:ext cx="1390352" cy="1390352"/>
+        </a:xfrm>
+        <a:prstGeom prst="ellipse">
+          <a:avLst/>
+        </a:prstGeom>
+        <a:solidFill>
+          <a:schemeClr val="accent1">
+            <a:hueOff val="0"/>
+            <a:satOff val="0%"/>
+            <a:lumOff val="0%"/>
+            <a:alphaOff val="0%"/>
+          </a:schemeClr>
+        </a:solidFill>
+        <a:ln w="12700" cap="flat" cmpd="sng" algn="ctr">
+          <a:solidFill>
+            <a:schemeClr val="lt1">
+              <a:hueOff val="0"/>
+              <a:satOff val="0%"/>
+              <a:lumOff val="0%"/>
+              <a:alphaOff val="0%"/>
+            </a:schemeClr>
+          </a:solidFill>
+          <a:prstDash val="solid"/>
+          <a:miter lim="800%"/>
+        </a:ln>
+        <a:effectLst/>
+      </dsp:spPr>
+      <dsp:style>
+        <a:lnRef idx="2">
+          <a:scrgbClr r="0%" g="0%" b="0%"/>
+        </a:lnRef>
+        <a:fillRef idx="1">
+          <a:scrgbClr r="0%" g="0%" b="0%"/>
+        </a:fillRef>
+        <a:effectRef idx="0">
+          <a:scrgbClr r="0%" g="0%" b="0%"/>
+        </a:effectRef>
+        <a:fontRef idx="minor">
+          <a:schemeClr val="lt1"/>
+        </a:fontRef>
+      </dsp:style>
+      <dsp:txBody>
+        <a:bodyPr spcFirstLastPara="0" vert="horz" wrap="square" lIns="74930" tIns="74930" rIns="74930" bIns="74930" numCol="1" spcCol="1270" anchor="ctr" anchorCtr="0">
+          <a:noAutofit/>
+        </a:bodyPr>
+        <a:lstStyle/>
+        <a:p>
+          <a:pPr lvl="0" algn="ctr" defTabSz="2622550">
+            <a:lnSpc>
+              <a:spcPct val="90%"/>
+            </a:lnSpc>
+            <a:spcBef>
+              <a:spcPct val="0%"/>
+            </a:spcBef>
+            <a:spcAft>
+              <a:spcPct val="35%"/>
+            </a:spcAft>
+          </a:pPr>
+          <a:r>
+            <a:rPr lang="hu-HU" sz="5900" kern="1200"/>
+            <a:t>c</a:t>
+          </a:r>
+          <a:endParaRPr lang="en-US" sz="5900" kern="1200"/>
+        </a:p>
+      </dsp:txBody>
+      <dsp:txXfrm>
+        <a:off x="1207338" y="2013023"/>
+        <a:ext cx="983128" cy="983128"/>
+      </dsp:txXfrm>
+    </dsp:sp>
+    <dsp:sp modelId="{6C365928-8840-42DC-AA3C-08F36BF686A3}">
+      <dsp:nvSpPr>
+        <dsp:cNvPr id="0" name=""/>
+        <dsp:cNvSpPr/>
+      </dsp:nvSpPr>
+      <dsp:spPr>
+        <a:xfrm rot="18000000">
+          <a:off x="2030780" y="1374648"/>
+          <a:ext cx="370068" cy="469243"/>
+        </a:xfrm>
+        <a:prstGeom prst="rightArrow">
+          <a:avLst>
+            <a:gd name="adj1" fmla="val 60000"/>
+            <a:gd name="adj2" fmla="val 50000"/>
+          </a:avLst>
+        </a:prstGeom>
+        <a:solidFill>
+          <a:schemeClr val="accent1">
+            <a:tint val="60%"/>
+            <a:hueOff val="0"/>
+            <a:satOff val="0%"/>
+            <a:lumOff val="0%"/>
+            <a:alphaOff val="0%"/>
+          </a:schemeClr>
+        </a:solidFill>
+        <a:ln>
+          <a:noFill/>
+        </a:ln>
+        <a:effectLst/>
+      </dsp:spPr>
+      <dsp:style>
+        <a:lnRef idx="0">
+          <a:scrgbClr r="0%" g="0%" b="0%"/>
+        </a:lnRef>
+        <a:fillRef idx="1">
+          <a:scrgbClr r="0%" g="0%" b="0%"/>
+        </a:fillRef>
+        <a:effectRef idx="0">
+          <a:scrgbClr r="0%" g="0%" b="0%"/>
+        </a:effectRef>
+        <a:fontRef idx="minor">
+          <a:schemeClr val="lt1"/>
+        </a:fontRef>
+      </dsp:style>
+      <dsp:txBody>
+        <a:bodyPr spcFirstLastPara="0" vert="horz" wrap="square" lIns="0" tIns="0" rIns="0" bIns="0" numCol="1" spcCol="1270" anchor="ctr" anchorCtr="0">
+          <a:noAutofit/>
+        </a:bodyPr>
+        <a:lstStyle/>
+        <a:p>
+          <a:pPr lvl="0" algn="ctr" defTabSz="889000">
+            <a:lnSpc>
+              <a:spcPct val="90%"/>
+            </a:lnSpc>
+            <a:spcBef>
+              <a:spcPct val="0%"/>
+            </a:spcBef>
+            <a:spcAft>
+              <a:spcPct val="35%"/>
+            </a:spcAft>
+          </a:pPr>
+          <a:endParaRPr lang="en-US" sz="2000" kern="1200"/>
+        </a:p>
+      </dsp:txBody>
+      <dsp:txXfrm>
+        <a:off x="2058535" y="1516570"/>
+        <a:ext cx="259048" cy="281545"/>
+      </dsp:txXfrm>
+    </dsp:sp>
+  </dsp:spTree>
+</dsp:drawing>
+</file>
+
+<file path=word/diagrams/layout1.xml><?xml version="1.0" encoding="utf-8"?>
+<dgm:layoutDef xmlns:dgm="http://purl.oclc.org/ooxml/drawingml/diagram" xmlns:a="http://purl.oclc.org/ooxml/drawingml/main" uniqueId="urn:microsoft.com/office/officeart/2005/8/layout/cycle2">
+  <dgm:title val=""/>
+  <dgm:desc val=""/>
+  <dgm:catLst>
+    <dgm:cat type="cycle" pri="1000"/>
+    <dgm:cat type="convert" pri="10000"/>
+  </dgm:catLst>
+  <dgm:sampData>
+    <dgm:dataModel>
+      <dgm:ptLst>
+        <dgm:pt modelId="0" type="doc"/>
+        <dgm:pt modelId="1">
+          <dgm:prSet phldr="1"/>
+        </dgm:pt>
+        <dgm:pt modelId="2">
+          <dgm:prSet phldr="1"/>
+        </dgm:pt>
+        <dgm:pt modelId="3">
+          <dgm:prSet phldr="1"/>
+        </dgm:pt>
+        <dgm:pt modelId="4">
+          <dgm:prSet phldr="1"/>
+        </dgm:pt>
+        <dgm:pt modelId="5">
+          <dgm:prSet phldr="1"/>
+        </dgm:pt>
+      </dgm:ptLst>
+      <dgm:cxnLst>
+        <dgm:cxn modelId="6" srcId="0" destId="1" srcOrd="0" destOrd="0"/>
+        <dgm:cxn modelId="7" srcId="0" destId="2" srcOrd="1" destOrd="0"/>
+        <dgm:cxn modelId="8" srcId="0" destId="3" srcOrd="2" destOrd="0"/>
+        <dgm:cxn modelId="9" srcId="0" destId="4" srcOrd="3" destOrd="0"/>
+        <dgm:cxn modelId="10" srcId="0" destId="5" srcOrd="4" destOrd="0"/>
+      </dgm:cxnLst>
+      <dgm:bg/>
+      <dgm:whole/>
+    </dgm:dataModel>
+  </dgm:sampData>
+  <dgm:styleData>
+    <dgm:dataModel>
+      <dgm:ptLst>
+        <dgm:pt modelId="0" type="doc"/>
+        <dgm:pt modelId="1"/>
+        <dgm:pt modelId="2"/>
+        <dgm:pt modelId="3"/>
+      </dgm:ptLst>
+      <dgm:cxnLst>
+        <dgm:cxn modelId="4" srcId="0" destId="1" srcOrd="0" destOrd="0"/>
+        <dgm:cxn modelId="5" srcId="0" destId="2" srcOrd="1" destOrd="0"/>
+        <dgm:cxn modelId="6" srcId="0" destId="3" srcOrd="2" destOrd="0"/>
+      </dgm:cxnLst>
+      <dgm:bg/>
+      <dgm:whole/>
+    </dgm:dataModel>
+  </dgm:styleData>
+  <dgm:clrData>
+    <dgm:dataModel>
+      <dgm:ptLst>
+        <dgm:pt modelId="0" type="doc"/>
+        <dgm:pt modelId="1"/>
+        <dgm:pt modelId="2"/>
+        <dgm:pt modelId="3"/>
+        <dgm:pt modelId="4"/>
+        <dgm:pt modelId="5"/>
+        <dgm:pt modelId="6"/>
+      </dgm:ptLst>
+      <dgm:cxnLst>
+        <dgm:cxn modelId="7" srcId="0" destId="1" srcOrd="0" destOrd="0"/>
+        <dgm:cxn modelId="8" srcId="0" destId="2" srcOrd="1" destOrd="0"/>
+        <dgm:cxn modelId="9" srcId="0" destId="3" srcOrd="2" destOrd="0"/>
+        <dgm:cxn modelId="10" srcId="0" destId="4" srcOrd="3" destOrd="0"/>
+        <dgm:cxn modelId="11" srcId="0" destId="5" srcOrd="4" destOrd="0"/>
+        <dgm:cxn modelId="12" srcId="0" destId="6" srcOrd="5" destOrd="0"/>
+      </dgm:cxnLst>
+      <dgm:bg/>
+      <dgm:whole/>
+    </dgm:dataModel>
+  </dgm:clrData>
+  <dgm:layoutNode name="cycle">
+    <dgm:varLst>
+      <dgm:dir/>
+      <dgm:resizeHandles val="exact"/>
+    </dgm:varLst>
+    <dgm:choose name="Name0">
+      <dgm:if name="Name1" func="var" arg="dir" op="equ" val="norm">
+        <dgm:choose name="Name2">
+          <dgm:if name="Name3" axis="ch" ptType="node" func="cnt" op="gt" val="2">
+            <dgm:alg type="cycle">
+              <dgm:param type="stAng" val="0"/>
+              <dgm:param type="spanAng" val="360"/>
+            </dgm:alg>
+          </dgm:if>
+          <dgm:else name="Name4">
+            <dgm:alg type="cycle">
+              <dgm:param type="stAng" val="-90"/>
+              <dgm:param type="spanAng" val="360"/>
+            </dgm:alg>
+          </dgm:else>
+        </dgm:choose>
+      </dgm:if>
+      <dgm:else name="Name5">
+        <dgm:choose name="Name6">
+          <dgm:if name="Name7" axis="ch" ptType="node" func="cnt" op="gt" val="2">
+            <dgm:alg type="cycle">
+              <dgm:param type="stAng" val="0"/>
+              <dgm:param type="spanAng" val="-360"/>
+            </dgm:alg>
+          </dgm:if>
+          <dgm:else name="Name8">
+            <dgm:alg type="cycle">
+              <dgm:param type="stAng" val="90"/>
+              <dgm:param type="spanAng" val="-360"/>
+            </dgm:alg>
+          </dgm:else>
+        </dgm:choose>
+      </dgm:else>
+    </dgm:choose>
+    <dgm:shape xmlns:r="http://purl.oclc.org/ooxml/officeDocument/relationships" r:blip="">
+      <dgm:adjLst/>
+    </dgm:shape>
+    <dgm:presOf/>
+    <dgm:constrLst>
+      <dgm:constr type="w" for="ch" ptType="node" refType="w"/>
+      <dgm:constr type="w" for="ch" ptType="sibTrans" refType="w" refFor="ch" refPtType="node" op="equ" fact="0.25"/>
+      <dgm:constr type="sibSp" refType="w" refFor="ch" refPtType="node" fact="0.5"/>
+      <dgm:constr type="primFontSz" for="ch" ptType="node" op="equ" val="65"/>
+      <dgm:constr type="primFontSz" for="des" forName="connectorText" op="equ" val="55"/>
+      <dgm:constr type="primFontSz" for="des" forName="connectorText" refType="primFontSz" refFor="ch" refPtType="node" op="lte" fact="0.8"/>
+    </dgm:constrLst>
+    <dgm:ruleLst/>
+    <dgm:forEach name="nodesForEach" axis="ch" ptType="node">
+      <dgm:layoutNode name="node">
+        <dgm:varLst>
+          <dgm:bulletEnabled val="1"/>
+        </dgm:varLst>
+        <dgm:alg type="tx">
+          <dgm:param type="txAnchorVertCh" val="mid"/>
+        </dgm:alg>
+        <dgm:shape xmlns:r="http://purl.oclc.org/ooxml/officeDocument/relationships" type="ellipse" r:blip="">
+          <dgm:adjLst/>
+        </dgm:shape>
+        <dgm:presOf axis="desOrSelf" ptType="node"/>
+        <dgm:constrLst>
+          <dgm:constr type="h" refType="w"/>
+          <dgm:constr type="lMarg" refType="primFontSz" fact="0.1"/>
+          <dgm:constr type="rMarg" refType="primFontSz" fact="0.1"/>
+          <dgm:constr type="tMarg" refType="primFontSz" fact="0.1"/>
+          <dgm:constr type="bMarg" refType="primFontSz" fact="0.1"/>
+        </dgm:constrLst>
+        <dgm:ruleLst>
+          <dgm:rule type="primFontSz" val="5" fact="NaN" max="NaN"/>
+        </dgm:ruleLst>
+      </dgm:layoutNode>
+      <dgm:choose name="Name9">
+        <dgm:if name="Name10" axis="par ch" ptType="doc node" func="cnt" op="gt" val="1">
+          <dgm:forEach name="sibTransForEach" axis="followSib" ptType="sibTrans" hideLastTrans="0" cnt="1">
+            <dgm:layoutNode name="sibTrans">
+              <dgm:choose name="Name11">
+                <dgm:if name="Name12" axis="par ch" ptType="doc node" func="cnt" op="lt" val="3">
+                  <dgm:alg type="conn">
+                    <dgm:param type="begPts" val="radial"/>
+                    <dgm:param type="endPts" val="radial"/>
+                  </dgm:alg>
+                </dgm:if>
+                <dgm:else name="Name13">
+                  <dgm:alg type="conn">
+                    <dgm:param type="begPts" val="auto"/>
+                    <dgm:param type="endPts" val="auto"/>
+                  </dgm:alg>
+                </dgm:else>
+              </dgm:choose>
+              <dgm:shape xmlns:r="http://purl.oclc.org/ooxml/officeDocument/relationships" type="conn" r:blip="">
+                <dgm:adjLst/>
+              </dgm:shape>
+              <dgm:presOf axis="self"/>
+              <dgm:constrLst>
+                <dgm:constr type="h" refType="w" fact="1.35"/>
+                <dgm:constr type="connDist"/>
+                <dgm:constr type="w" for="ch" refType="connDist" fact="0.45"/>
+                <dgm:constr type="h" for="ch" refType="h"/>
+              </dgm:constrLst>
+              <dgm:ruleLst/>
+              <dgm:layoutNode name="connectorText">
+                <dgm:alg type="tx">
+                  <dgm:param type="autoTxRot" val="grav"/>
+                </dgm:alg>
+                <dgm:shape xmlns:r="http://purl.oclc.org/ooxml/officeDocument/relationships" type="conn" r:blip="" hideGeom="1">
+                  <dgm:adjLst/>
+                </dgm:shape>
+                <dgm:presOf axis="self"/>
+                <dgm:constrLst>
+                  <dgm:constr type="lMarg"/>
+                  <dgm:constr type="rMarg"/>
+                  <dgm:constr type="tMarg"/>
+                  <dgm:constr type="bMarg"/>
+                </dgm:constrLst>
+                <dgm:ruleLst>
+                  <dgm:rule type="primFontSz" val="5" fact="NaN" max="NaN"/>
+                </dgm:ruleLst>
+              </dgm:layoutNode>
+            </dgm:layoutNode>
+          </dgm:forEach>
+        </dgm:if>
+        <dgm:else name="Name14"/>
+      </dgm:choose>
+    </dgm:forEach>
+  </dgm:layoutNode>
+</dgm:layoutDef>
+</file>
+
+<file path=word/diagrams/quickStyle1.xml><?xml version="1.0" encoding="utf-8"?>
+<dgm:styleDef xmlns:dgm="http://purl.oclc.org/ooxml/drawingml/diagram" xmlns:a="http://purl.oclc.org/ooxml/drawingml/main" uniqueId="urn:microsoft.com/office/officeart/2005/8/quickstyle/simple1">
+  <dgm:title val=""/>
+  <dgm:desc val=""/>
+  <dgm:catLst>
+    <dgm:cat type="simple" pri="10100"/>
+  </dgm:catLst>
+  <dgm:scene3d>
+    <a:camera prst="orthographicFront"/>
+    <a:lightRig rig="threePt" dir="t"/>
+  </dgm:scene3d>
+  <dgm:styleLbl name="node0">
+    <dgm:scene3d>
+      <a:camera prst="orthographicFront"/>
+      <a:lightRig rig="threePt" dir="t"/>
+    </dgm:scene3d>
+    <dgm:sp3d/>
+    <dgm:txPr/>
+    <dgm:style>
+      <a:lnRef idx="2">
+        <a:scrgbClr r="0%" g="0%" b="0%"/>
+      </a:lnRef>
+      <a:fillRef idx="1">
+        <a:scrgbClr r="0%" g="0%" b="0%"/>
+      </a:fillRef>
+      <a:effectRef idx="0">
+        <a:scrgbClr r="0%" g="0%" b="0%"/>
+      </a:effectRef>
+      <a:fontRef idx="minor">
+        <a:schemeClr val="lt1"/>
+      </a:fontRef>
+    </dgm:style>
+  </dgm:styleLbl>
+  <dgm:styleLbl name="lnNode1">
+    <dgm:scene3d>
+      <a:camera prst="orthographicFront"/>
+      <a:lightRig rig="threePt" dir="t"/>
+    </dgm:scene3d>
+    <dgm:sp3d/>
+    <dgm:txPr/>
+    <dgm:style>
+      <a:lnRef idx="2">
+        <a:scrgbClr r="0%" g="0%" b="0%"/>
+      </a:lnRef>
+      <a:fillRef idx="1">
+        <a:scrgbClr r="0%" g="0%" b="0%"/>
+      </a:fillRef>
+      <a:effectRef idx="0">
+        <a:scrgbClr r="0%" g="0%" b="0%"/>
+      </a:effectRef>
+      <a:fontRef idx="minor">
+        <a:schemeClr val="lt1"/>
+      </a:fontRef>
+    </dgm:style>
+  </dgm:styleLbl>
+  <dgm:styleLbl name="vennNode1">
+    <dgm:scene3d>
+      <a:camera prst="orthographicFront"/>
+      <a:lightRig rig="threePt" dir="t"/>
+    </dgm:scene3d>
+    <dgm:sp3d/>
+    <dgm:txPr/>
+    <dgm:style>
+      <a:lnRef idx="2">
+        <a:scrgbClr r="0%" g="0%" b="0%"/>
+      </a:lnRef>
+      <a:fillRef idx="1">
+        <a:scrgbClr r="0%" g="0%" b="0%"/>
+      </a:fillRef>
+      <a:effectRef idx="0">
+        <a:scrgbClr r="0%" g="0%" b="0%"/>
+      </a:effectRef>
+      <a:fontRef idx="minor">
+        <a:schemeClr val="tx1"/>
+      </a:fontRef>
+    </dgm:style>
+  </dgm:styleLbl>
+  <dgm:styleLbl name="alignNode1">
+    <dgm:scene3d>
+      <a:camera prst="orthographicFront"/>
+      <a:lightRig rig="threePt" dir="t"/>
+    </dgm:scene3d>
+    <dgm:sp3d/>
+    <dgm:txPr/>
+    <dgm:style>
+      <a:lnRef idx="2">
+        <a:scrgbClr r="0%" g="0%" b="0%"/>
+      </a:lnRef>
+      <a:fillRef idx="1">
+        <a:scrgbClr r="0%" g="0%" b="0%"/>
+      </a:fillRef>
+      <a:effectRef idx="0">
+        <a:scrgbClr r="0%" g="0%" b="0%"/>
+      </a:effectRef>
+      <a:fontRef idx="minor">
+        <a:schemeClr val="lt1"/>
+      </a:fontRef>
+    </dgm:style>
+  </dgm:styleLbl>
+  <dgm:styleLbl name="node1">
+    <dgm:scene3d>
+      <a:camera prst="orthographicFront"/>
+      <a:lightRig rig="threePt" dir="t"/>
+    </dgm:scene3d>
+    <dgm:sp3d/>
+    <dgm:txPr/>
+    <dgm:style>
+      <a:lnRef idx="2">
+        <a:scrgbClr r="0%" g="0%" b="0%"/>
+      </a:lnRef>
+      <a:fillRef idx="1">
+        <a:scrgbClr r="0%" g="0%" b="0%"/>
+      </a:fillRef>
+      <a:effectRef idx="0">
+        <a:scrgbClr r="0%" g="0%" b="0%"/>
+      </a:effectRef>
+      <a:fontRef idx="minor">
+        <a:schemeClr val="lt1"/>
+      </a:fontRef>
+    </dgm:style>
+  </dgm:styleLbl>
+  <dgm:styleLbl name="node2">
+    <dgm:scene3d>
+      <a:camera prst="orthographicFront"/>
+      <a:lightRig rig="threePt" dir="t"/>
+    </dgm:scene3d>
+    <dgm:sp3d/>
+    <dgm:txPr/>
+    <dgm:style>
+      <a:lnRef idx="2">
+        <a:scrgbClr r="0%" g="0%" b="0%"/>
+      </a:lnRef>
+      <a:fillRef idx="1">
+        <a:scrgbClr r="0%" g="0%" b="0%"/>
+      </a:fillRef>
+      <a:effectRef idx="0">
+        <a:scrgbClr r="0%" g="0%" b="0%"/>
+      </a:effectRef>
+      <a:fontRef idx="minor">
+        <a:schemeClr val="lt1"/>
+      </a:fontRef>
+    </dgm:style>
+  </dgm:styleLbl>
+  <dgm:styleLbl name="node3">
+    <dgm:scene3d>
+      <a:camera prst="orthographicFront"/>
+      <a:lightRig rig="threePt" dir="t"/>
+    </dgm:scene3d>
+    <dgm:sp3d/>
+    <dgm:txPr/>
+    <dgm:style>
+      <a:lnRef idx="2">
+        <a:scrgbClr r="0%" g="0%" b="0%"/>
+      </a:lnRef>
+      <a:fillRef idx="1">
+        <a:scrgbClr r="0%" g="0%" b="0%"/>
+      </a:fillRef>
+      <a:effectRef idx="0">
+        <a:scrgbClr r="0%" g="0%" b="0%"/>
+      </a:effectRef>
+      <a:fontRef idx="minor">
+        <a:schemeClr val="lt1"/>
+      </a:fontRef>
+    </dgm:style>
+  </dgm:styleLbl>
+  <dgm:styleLbl name="node4">
+    <dgm:scene3d>
+      <a:camera prst="orthographicFront"/>
+      <a:lightRig rig="threePt" dir="t"/>
+    </dgm:scene3d>
+    <dgm:sp3d/>
+    <dgm:txPr/>
+    <dgm:style>
+      <a:lnRef idx="2">
+        <a:scrgbClr r="0%" g="0%" b="0%"/>
+      </a:lnRef>
+      <a:fillRef idx="1">
+        <a:scrgbClr r="0%" g="0%" b="0%"/>
+      </a:fillRef>
+      <a:effectRef idx="0">
+        <a:scrgbClr r="0%" g="0%" b="0%"/>
+      </a:effectRef>
+      <a:fontRef idx="minor">
+        <a:schemeClr val="lt1"/>
+      </a:fontRef>
+    </dgm:style>
+  </dgm:styleLbl>
+  <dgm:styleLbl name="fgImgPlace1">
+    <dgm:scene3d>
+      <a:camera prst="orthographicFront"/>
+      <a:lightRig rig="threePt" dir="t"/>
+    </dgm:scene3d>
+    <dgm:sp3d/>
+    <dgm:txPr/>
+    <dgm:style>
+      <a:lnRef idx="2">
+        <a:scrgbClr r="0%" g="0%" b="0%"/>
+      </a:lnRef>
+      <a:fillRef idx="1">
+        <a:scrgbClr r="0%" g="0%" b="0%"/>
+      </a:fillRef>
+      <a:effectRef idx="0">
+        <a:scrgbClr r="0%" g="0%" b="0%"/>
+      </a:effectRef>
+      <a:fontRef idx="minor"/>
+    </dgm:style>
+  </dgm:styleLbl>
+  <dgm:styleLbl name="alignImgPlace1">
+    <dgm:scene3d>
+      <a:camera prst="orthographicFront"/>
+      <a:lightRig rig="threePt" dir="t"/>
+    </dgm:scene3d>
+    <dgm:sp3d/>
+    <dgm:txPr/>
+    <dgm:style>
+      <a:lnRef idx="2">
+        <a:scrgbClr r="0%" g="0%" b="0%"/>
+      </a:lnRef>
+      <a:fillRef idx="1">
+        <a:scrgbClr r="0%" g="0%" b="0%"/>
+      </a:fillRef>
+      <a:effectRef idx="0">
+        <a:scrgbClr r="0%" g="0%" b="0%"/>
+      </a:effectRef>
+      <a:fontRef idx="minor"/>
+    </dgm:style>
+  </dgm:styleLbl>
+  <dgm:styleLbl name="bgImgPlace1">
+    <dgm:scene3d>
+      <a:camera prst="orthographicFront"/>
+      <a:lightRig rig="threePt" dir="t"/>
+    </dgm:scene3d>
+    <dgm:sp3d/>
+    <dgm:txPr/>
+    <dgm:style>
+      <a:lnRef idx="2">
+        <a:scrgbClr r="0%" g="0%" b="0%"/>
+      </a:lnRef>
+      <a:fillRef idx="1">
+        <a:scrgbClr r="0%" g="0%" b="0%"/>
+      </a:fillRef>
+      <a:effectRef idx="0">
+        <a:scrgbClr r="0%" g="0%" b="0%"/>
+      </a:effectRef>
+      <a:fontRef idx="minor"/>
+    </dgm:style>
+  </dgm:styleLbl>
+  <dgm:styleLbl name="sibTrans2D1">
+    <dgm:scene3d>
+      <a:camera prst="orthographicFront"/>
+      <a:lightRig rig="threePt" dir="t"/>
+    </dgm:scene3d>
+    <dgm:sp3d/>
+    <dgm:txPr/>
+    <dgm:style>
+      <a:lnRef idx="0">
+        <a:scrgbClr r="0%" g="0%" b="0%"/>
+      </a:lnRef>
+      <a:fillRef idx="1">
+        <a:scrgbClr r="0%" g="0%" b="0%"/>
+      </a:fillRef>
+      <a:effectRef idx="0">
+        <a:scrgbClr r="0%" g="0%" b="0%"/>
+      </a:effectRef>
+      <a:fontRef idx="minor">
+        <a:schemeClr val="lt1"/>
+      </a:fontRef>
+    </dgm:style>
+  </dgm:styleLbl>
+  <dgm:styleLbl name="fgSibTrans2D1">
+    <dgm:scene3d>
+      <a:camera prst="orthographicFront"/>
+      <a:lightRig rig="threePt" dir="t"/>
+    </dgm:scene3d>
+    <dgm:sp3d/>
+    <dgm:txPr/>
+    <dgm:style>
+      <a:lnRef idx="0">
+        <a:scrgbClr r="0%" g="0%" b="0%"/>
+      </a:lnRef>
+      <a:fillRef idx="1">
+        <a:scrgbClr r="0%" g="0%" b="0%"/>
+      </a:fillRef>
+      <a:effectRef idx="0">
+        <a:scrgbClr r="0%" g="0%" b="0%"/>
+      </a:effectRef>
+      <a:fontRef idx="minor">
+        <a:schemeClr val="lt1"/>
+      </a:fontRef>
+    </dgm:style>
+  </dgm:styleLbl>
+  <dgm:styleLbl name="bgSibTrans2D1">
+    <dgm:scene3d>
+      <a:camera prst="orthographicFront"/>
+      <a:lightRig rig="threePt" dir="t"/>
+    </dgm:scene3d>
+    <dgm:sp3d/>
+    <dgm:txPr/>
+    <dgm:style>
+      <a:lnRef idx="0">
+        <a:scrgbClr r="0%" g="0%" b="0%"/>
+      </a:lnRef>
+      <a:fillRef idx="1">
+        <a:scrgbClr r="0%" g="0%" b="0%"/>
+      </a:fillRef>
+      <a:effectRef idx="0">
+        <a:scrgbClr r="0%" g="0%" b="0%"/>
+      </a:effectRef>
+      <a:fontRef idx="minor">
+        <a:schemeClr val="lt1"/>
+      </a:fontRef>
+    </dgm:style>
+  </dgm:styleLbl>
+  <dgm:styleLbl name="sibTrans1D1">
+    <dgm:scene3d>
+      <a:camera prst="orthographicFront"/>
+      <a:lightRig rig="threePt" dir="t"/>
+    </dgm:scene3d>
+    <dgm:sp3d/>
+    <dgm:txPr/>
+    <dgm:style>
+      <a:lnRef idx="1">
+        <a:scrgbClr r="0%" g="0%" b="0%"/>
+      </a:lnRef>
+      <a:fillRef idx="0">
+        <a:scrgbClr r="0%" g="0%" b="0%"/>
+      </a:fillRef>
+      <a:effectRef idx="0">
+        <a:scrgbClr r="0%" g="0%" b="0%"/>
+      </a:effectRef>
+      <a:fontRef idx="minor"/>
+    </dgm:style>
+  </dgm:styleLbl>
+  <dgm:styleLbl name="callout">
+    <dgm:scene3d>
+      <a:camera prst="orthographicFront"/>
+      <a:lightRig rig="threePt" dir="t"/>
+    </dgm:scene3d>
+    <dgm:sp3d/>
+    <dgm:txPr/>
+    <dgm:style>
+      <a:lnRef idx="2">
+        <a:scrgbClr r="0%" g="0%" b="0%"/>
+      </a:lnRef>
+      <a:fillRef idx="1">
+        <a:scrgbClr r="0%" g="0%" b="0%"/>
+      </a:fillRef>
+      <a:effectRef idx="0">
+        <a:scrgbClr r="0%" g="0%" b="0%"/>
+      </a:effectRef>
+      <a:fontRef idx="minor"/>
+    </dgm:style>
+  </dgm:styleLbl>
+  <dgm:styleLbl name="asst0">
+    <dgm:scene3d>
+      <a:camera prst="orthographicFront"/>
+      <a:lightRig rig="threePt" dir="t"/>
+    </dgm:scene3d>
+    <dgm:sp3d/>
+    <dgm:txPr/>
+    <dgm:style>
+      <a:lnRef idx="2">
+        <a:scrgbClr r="0%" g="0%" b="0%"/>
+      </a:lnRef>
+      <a:fillRef idx="1">
+        <a:scrgbClr r="0%" g="0%" b="0%"/>
+      </a:fillRef>
+      <a:effectRef idx="0">
+        <a:scrgbClr r="0%" g="0%" b="0%"/>
+      </a:effectRef>
+      <a:fontRef idx="minor">
+        <a:schemeClr val="lt1"/>
+      </a:fontRef>
+    </dgm:style>
+  </dgm:styleLbl>
+  <dgm:styleLbl name="asst1">
+    <dgm:scene3d>
+      <a:camera prst="orthographicFront"/>
+      <a:lightRig rig="threePt" dir="t"/>
+    </dgm:scene3d>
+    <dgm:sp3d/>
+    <dgm:txPr/>
+    <dgm:style>
+      <a:lnRef idx="2">
+        <a:scrgbClr r="0%" g="0%" b="0%"/>
+      </a:lnRef>
+      <a:fillRef idx="1">
+        <a:scrgbClr r="0%" g="0%" b="0%"/>
+      </a:fillRef>
+      <a:effectRef idx="0">
+        <a:scrgbClr r="0%" g="0%" b="0%"/>
+      </a:effectRef>
+      <a:fontRef idx="minor">
+        <a:schemeClr val="lt1"/>
+      </a:fontRef>
+    </dgm:style>
+  </dgm:styleLbl>
+  <dgm:styleLbl name="asst2">
+    <dgm:scene3d>
+      <a:camera prst="orthographicFront"/>
+      <a:lightRig rig="threePt" dir="t"/>
+    </dgm:scene3d>
+    <dgm:sp3d/>
+    <dgm:txPr/>
+    <dgm:style>
+      <a:lnRef idx="2">
+        <a:scrgbClr r="0%" g="0%" b="0%"/>
+      </a:lnRef>
+      <a:fillRef idx="1">
+        <a:scrgbClr r="0%" g="0%" b="0%"/>
+      </a:fillRef>
+      <a:effectRef idx="0">
+        <a:scrgbClr r="0%" g="0%" b="0%"/>
+      </a:effectRef>
+      <a:fontRef idx="minor">
+        <a:schemeClr val="lt1"/>
+      </a:fontRef>
+    </dgm:style>
+  </dgm:styleLbl>
+  <dgm:styleLbl name="asst3">
+    <dgm:scene3d>
+      <a:camera prst="orthographicFront"/>
+      <a:lightRig rig="threePt" dir="t"/>
+    </dgm:scene3d>
+    <dgm:sp3d/>
+    <dgm:txPr/>
+    <dgm:style>
+      <a:lnRef idx="2">
+        <a:scrgbClr r="0%" g="0%" b="0%"/>
+      </a:lnRef>
+      <a:fillRef idx="1">
+        <a:scrgbClr r="0%" g="0%" b="0%"/>
+      </a:fillRef>
+      <a:effectRef idx="0">
+        <a:scrgbClr r="0%" g="0%" b="0%"/>
+      </a:effectRef>
+      <a:fontRef idx="minor">
+        <a:schemeClr val="lt1"/>
+      </a:fontRef>
+    </dgm:style>
+  </dgm:styleLbl>
+  <dgm:styleLbl name="asst4">
+    <dgm:scene3d>
+      <a:camera prst="orthographicFront"/>
+      <a:lightRig rig="threePt" dir="t"/>
+    </dgm:scene3d>
+    <dgm:sp3d/>
+    <dgm:txPr/>
+    <dgm:style>
+      <a:lnRef idx="2">
+        <a:scrgbClr r="0%" g="0%" b="0%"/>
+      </a:lnRef>
+      <a:fillRef idx="1">
+        <a:scrgbClr r="0%" g="0%" b="0%"/>
+      </a:fillRef>
+      <a:effectRef idx="0">
+        <a:scrgbClr r="0%" g="0%" b="0%"/>
+      </a:effectRef>
+      <a:fontRef idx="minor">
+        <a:schemeClr val="lt1"/>
+      </a:fontRef>
+    </dgm:style>
+  </dgm:styleLbl>
+  <dgm:styleLbl name="parChTrans2D1">
+    <dgm:scene3d>
+      <a:camera prst="orthographicFront"/>
+      <a:lightRig rig="threePt" dir="t"/>
+    </dgm:scene3d>
+    <dgm:sp3d/>
+    <dgm:txPr/>
+    <dgm:style>
+      <a:lnRef idx="2">
+        <a:scrgbClr r="0%" g="0%" b="0%"/>
+      </a:lnRef>
+      <a:fillRef idx="1">
+        <a:scrgbClr r="0%" g="0%" b="0%"/>
+      </a:fillRef>
+      <a:effectRef idx="0">
+        <a:scrgbClr r="0%" g="0%" b="0%"/>
+      </a:effectRef>
+      <a:fontRef idx="minor">
+        <a:schemeClr val="lt1"/>
+      </a:fontRef>
+    </dgm:style>
+  </dgm:styleLbl>
+  <dgm:styleLbl name="parChTrans2D2">
+    <dgm:scene3d>
+      <a:camera prst="orthographicFront"/>
+      <a:lightRig rig="threePt" dir="t"/>
+    </dgm:scene3d>
+    <dgm:sp3d/>
+    <dgm:txPr/>
+    <dgm:style>
+      <a:lnRef idx="2">
+        <a:scrgbClr r="0%" g="0%" b="0%"/>
+      </a:lnRef>
+      <a:fillRef idx="1">
+        <a:scrgbClr r="0%" g="0%" b="0%"/>
+      </a:fillRef>
+      <a:effectRef idx="0">
+        <a:scrgbClr r="0%" g="0%" b="0%"/>
+      </a:effectRef>
+      <a:fontRef idx="minor">
+        <a:schemeClr val="lt1"/>
+      </a:fontRef>
+    </dgm:style>
+  </dgm:styleLbl>
+  <dgm:styleLbl name="parChTrans2D3">
+    <dgm:scene3d>
+      <a:camera prst="orthographicFront"/>
+      <a:lightRig rig="threePt" dir="t"/>
+    </dgm:scene3d>
+    <dgm:sp3d/>
+    <dgm:txPr/>
+    <dgm:style>
+      <a:lnRef idx="2">
+        <a:scrgbClr r="0%" g="0%" b="0%"/>
+      </a:lnRef>
+      <a:fillRef idx="1">
+        <a:scrgbClr r="0%" g="0%" b="0%"/>
+      </a:fillRef>
+      <a:effectRef idx="0">
+        <a:scrgbClr r="0%" g="0%" b="0%"/>
+      </a:effectRef>
+      <a:fontRef idx="minor">
+        <a:schemeClr val="lt1"/>
+      </a:fontRef>
+    </dgm:style>
+  </dgm:styleLbl>
+  <dgm:styleLbl name="parChTrans2D4">
+    <dgm:scene3d>
+      <a:camera prst="orthographicFront"/>
+      <a:lightRig rig="threePt" dir="t"/>
+    </dgm:scene3d>
+    <dgm:sp3d/>
+    <dgm:txPr/>
+    <dgm:style>
+      <a:lnRef idx="2">
+        <a:scrgbClr r="0%" g="0%" b="0%"/>
+      </a:lnRef>
+      <a:fillRef idx="1">
+        <a:scrgbClr r="0%" g="0%" b="0%"/>
+      </a:fillRef>
+      <a:effectRef idx="0">
+        <a:scrgbClr r="0%" g="0%" b="0%"/>
+      </a:effectRef>
+      <a:fontRef idx="minor">
+        <a:schemeClr val="lt1"/>
+      </a:fontRef>
+    </dgm:style>
+  </dgm:styleLbl>
+  <dgm:styleLbl name="parChTrans1D1">
+    <dgm:scene3d>
+      <a:camera prst="orthographicFront"/>
+      <a:lightRig rig="threePt" dir="t"/>
+    </dgm:scene3d>
+    <dgm:sp3d/>
+    <dgm:txPr/>
+    <dgm:style>
+      <a:lnRef idx="2">
+        <a:scrgbClr r="0%" g="0%" b="0%"/>
+      </a:lnRef>
+      <a:fillRef idx="0">
+        <a:scrgbClr r="0%" g="0%" b="0%"/>
+      </a:fillRef>
+      <a:effectRef idx="0">
+        <a:scrgbClr r="0%" g="0%" b="0%"/>
+      </a:effectRef>
+      <a:fontRef idx="minor"/>
+    </dgm:style>
+  </dgm:styleLbl>
+  <dgm:styleLbl name="parChTrans1D2">
+    <dgm:scene3d>
+      <a:camera prst="orthographicFront"/>
+      <a:lightRig rig="threePt" dir="t"/>
+    </dgm:scene3d>
+    <dgm:sp3d/>
+    <dgm:txPr/>
+    <dgm:style>
+      <a:lnRef idx="2">
+        <a:scrgbClr r="0%" g="0%" b="0%"/>
+      </a:lnRef>
+      <a:fillRef idx="0">
+        <a:scrgbClr r="0%" g="0%" b="0%"/>
+      </a:fillRef>
+      <a:effectRef idx="0">
+        <a:scrgbClr r="0%" g="0%" b="0%"/>
+      </a:effectRef>
+      <a:fontRef idx="minor"/>
+    </dgm:style>
+  </dgm:styleLbl>
+  <dgm:styleLbl name="parChTrans1D3">
+    <dgm:scene3d>
+      <a:camera prst="orthographicFront"/>
+      <a:lightRig rig="threePt" dir="t"/>
+    </dgm:scene3d>
+    <dgm:sp3d/>
+    <dgm:txPr/>
+    <dgm:style>
+      <a:lnRef idx="2">
+        <a:scrgbClr r="0%" g="0%" b="0%"/>
+      </a:lnRef>
+      <a:fillRef idx="0">
+        <a:scrgbClr r="0%" g="0%" b="0%"/>
+      </a:fillRef>
+      <a:effectRef idx="0">
+        <a:scrgbClr r="0%" g="0%" b="0%"/>
+      </a:effectRef>
+      <a:fontRef idx="minor"/>
+    </dgm:style>
+  </dgm:styleLbl>
+  <dgm:styleLbl name="parChTrans1D4">
+    <dgm:scene3d>
+      <a:camera prst="orthographicFront"/>
+      <a:lightRig rig="threePt" dir="t"/>
+    </dgm:scene3d>
+    <dgm:sp3d/>
+    <dgm:txPr/>
+    <dgm:style>
+      <a:lnRef idx="2">
+        <a:scrgbClr r="0%" g="0%" b="0%"/>
+      </a:lnRef>
+      <a:fillRef idx="0">
+        <a:scrgbClr r="0%" g="0%" b="0%"/>
+      </a:fillRef>
+      <a:effectRef idx="0">
+        <a:scrgbClr r="0%" g="0%" b="0%"/>
+      </a:effectRef>
+      <a:fontRef idx="minor"/>
+    </dgm:style>
+  </dgm:styleLbl>
+  <dgm:styleLbl name="fgAcc1">
+    <dgm:scene3d>
+      <a:camera prst="orthographicFront"/>
+      <a:lightRig rig="threePt" dir="t"/>
+    </dgm:scene3d>
+    <dgm:sp3d/>
+    <dgm:txPr/>
+    <dgm:style>
+      <a:lnRef idx="2">
+        <a:scrgbClr r="0%" g="0%" b="0%"/>
+      </a:lnRef>
+      <a:fillRef idx="1">
+        <a:scrgbClr r="0%" g="0%" b="0%"/>
+      </a:fillRef>
+      <a:effectRef idx="0">
+        <a:scrgbClr r="0%" g="0%" b="0%"/>
+      </a:effectRef>
+      <a:fontRef idx="minor"/>
+    </dgm:style>
+  </dgm:styleLbl>
+  <dgm:styleLbl name="conFgAcc1">
+    <dgm:scene3d>
+      <a:camera prst="orthographicFront"/>
+      <a:lightRig rig="threePt" dir="t"/>
+    </dgm:scene3d>
+    <dgm:sp3d/>
+    <dgm:txPr/>
+    <dgm:style>
+      <a:lnRef idx="2">
+        <a:scrgbClr r="0%" g="0%" b="0%"/>
+      </a:lnRef>
+      <a:fillRef idx="1">
+        <a:scrgbClr r="0%" g="0%" b="0%"/>
+      </a:fillRef>
+      <a:effectRef idx="0">
+        <a:scrgbClr r="0%" g="0%" b="0%"/>
+      </a:effectRef>
+      <a:fontRef idx="minor"/>
+    </dgm:style>
+  </dgm:styleLbl>
+  <dgm:styleLbl name="alignAcc1">
+    <dgm:scene3d>
+      <a:camera prst="orthographicFront"/>
+      <a:lightRig rig="threePt" dir="t"/>
+    </dgm:scene3d>
+    <dgm:sp3d/>
+    <dgm:txPr/>
+    <dgm:style>
+      <a:lnRef idx="2">
+        <a:scrgbClr r="0%" g="0%" b="0%"/>
+      </a:lnRef>
+      <a:fillRef idx="1">
+        <a:scrgbClr r="0%" g="0%" b="0%"/>
+      </a:fillRef>
+      <a:effectRef idx="0">
+        <a:scrgbClr r="0%" g="0%" b="0%"/>
+      </a:effectRef>
+      <a:fontRef idx="minor"/>
+    </dgm:style>
+  </dgm:styleLbl>
+  <dgm:styleLbl name="trAlignAcc1">
+    <dgm:scene3d>
+      <a:camera prst="orthographicFront"/>
+      <a:lightRig rig="threePt" dir="t"/>
+    </dgm:scene3d>
+    <dgm:sp3d/>
+    <dgm:txPr/>
+    <dgm:style>
+      <a:lnRef idx="1">
+        <a:scrgbClr r="0%" g="0%" b="0%"/>
+      </a:lnRef>
+      <a:fillRef idx="1">
+        <a:scrgbClr r="0%" g="0%" b="0%"/>
+      </a:fillRef>
+      <a:effectRef idx="0">
+        <a:scrgbClr r="0%" g="0%" b="0%"/>
+      </a:effectRef>
+      <a:fontRef idx="minor"/>
+    </dgm:style>
+  </dgm:styleLbl>
+  <dgm:styleLbl name="bgAcc1">
+    <dgm:scene3d>
+      <a:camera prst="orthographicFront"/>
+      <a:lightRig rig="threePt" dir="t"/>
+    </dgm:scene3d>
+    <dgm:sp3d/>
+    <dgm:txPr/>
+    <dgm:style>
+      <a:lnRef idx="2">
+        <a:scrgbClr r="0%" g="0%" b="0%"/>
+      </a:lnRef>
+      <a:fillRef idx="1">
+        <a:scrgbClr r="0%" g="0%" b="0%"/>
+      </a:fillRef>
+      <a:effectRef idx="0">
+        <a:scrgbClr r="0%" g="0%" b="0%"/>
+      </a:effectRef>
+      <a:fontRef idx="minor"/>
+    </dgm:style>
+  </dgm:styleLbl>
+  <dgm:styleLbl name="solidFgAcc1">
+    <dgm:scene3d>
+      <a:camera prst="orthographicFront"/>
+      <a:lightRig rig="threePt" dir="t"/>
+    </dgm:scene3d>
+    <dgm:sp3d/>
+    <dgm:txPr/>
+    <dgm:style>
+      <a:lnRef idx="2">
+        <a:scrgbClr r="0%" g="0%" b="0%"/>
+      </a:lnRef>
+      <a:fillRef idx="1">
+        <a:scrgbClr r="0%" g="0%" b="0%"/>
+      </a:fillRef>
+      <a:effectRef idx="0">
+        <a:scrgbClr r="0%" g="0%" b="0%"/>
+      </a:effectRef>
+      <a:fontRef idx="minor"/>
+    </dgm:style>
+  </dgm:styleLbl>
+  <dgm:styleLbl name="solidAlignAcc1">
+    <dgm:scene3d>
+      <a:camera prst="orthographicFront"/>
+      <a:lightRig rig="threePt" dir="t"/>
+    </dgm:scene3d>
+    <dgm:sp3d/>
+    <dgm:txPr/>
+    <dgm:style>
+      <a:lnRef idx="2">
+        <a:scrgbClr r="0%" g="0%" b="0%"/>
+      </a:lnRef>
+      <a:fillRef idx="1">
+        <a:scrgbClr r="0%" g="0%" b="0%"/>
+      </a:fillRef>
+      <a:effectRef idx="0">
+        <a:scrgbClr r="0%" g="0%" b="0%"/>
+      </a:effectRef>
+      <a:fontRef idx="minor"/>
+    </dgm:style>
+  </dgm:styleLbl>
+  <dgm:styleLbl name="solidBgAcc1">
+    <dgm:scene3d>
+      <a:camera prst="orthographicFront"/>
+      <a:lightRig rig="threePt" dir="t"/>
+    </dgm:scene3d>
+    <dgm:sp3d/>
+    <dgm:txPr/>
+    <dgm:style>
+      <a:lnRef idx="2">
+        <a:scrgbClr r="0%" g="0%" b="0%"/>
+      </a:lnRef>
+      <a:fillRef idx="1">
+        <a:scrgbClr r="0%" g="0%" b="0%"/>
+      </a:fillRef>
+      <a:effectRef idx="0">
+        <a:scrgbClr r="0%" g="0%" b="0%"/>
+      </a:effectRef>
+      <a:fontRef idx="minor"/>
+    </dgm:style>
+  </dgm:styleLbl>
+  <dgm:styleLbl name="fgAccFollowNode1">
+    <dgm:scene3d>
+      <a:camera prst="orthographicFront"/>
+      <a:lightRig rig="threePt" dir="t"/>
+    </dgm:scene3d>
+    <dgm:sp3d/>
+    <dgm:txPr/>
+    <dgm:style>
+      <a:lnRef idx="2">
+        <a:scrgbClr r="0%" g="0%" b="0%"/>
+      </a:lnRef>
+      <a:fillRef idx="1">
+        <a:scrgbClr r="0%" g="0%" b="0%"/>
+      </a:fillRef>
+      <a:effectRef idx="0">
+        <a:scrgbClr r="0%" g="0%" b="0%"/>
+      </a:effectRef>
+      <a:fontRef idx="minor"/>
+    </dgm:style>
+  </dgm:styleLbl>
+  <dgm:styleLbl name="alignAccFollowNode1">
+    <dgm:scene3d>
+      <a:camera prst="orthographicFront"/>
+      <a:lightRig rig="threePt" dir="t"/>
+    </dgm:scene3d>
+    <dgm:sp3d/>
+    <dgm:txPr/>
+    <dgm:style>
+      <a:lnRef idx="2">
+        <a:scrgbClr r="0%" g="0%" b="0%"/>
+      </a:lnRef>
+      <a:fillRef idx="1">
+        <a:scrgbClr r="0%" g="0%" b="0%"/>
+      </a:fillRef>
+      <a:effectRef idx="0">
+        <a:scrgbClr r="0%" g="0%" b="0%"/>
+      </a:effectRef>
+      <a:fontRef idx="minor"/>
+    </dgm:style>
+  </dgm:styleLbl>
+  <dgm:styleLbl name="bgAccFollowNode1">
+    <dgm:scene3d>
+      <a:camera prst="orthographicFront"/>
+      <a:lightRig rig="threePt" dir="t"/>
+    </dgm:scene3d>
+    <dgm:sp3d/>
+    <dgm:txPr/>
+    <dgm:style>
+      <a:lnRef idx="2">
+        <a:scrgbClr r="0%" g="0%" b="0%"/>
+      </a:lnRef>
+      <a:fillRef idx="1">
+        <a:scrgbClr r="0%" g="0%" b="0%"/>
+      </a:fillRef>
+      <a:effectRef idx="0">
+        <a:scrgbClr r="0%" g="0%" b="0%"/>
+      </a:effectRef>
+      <a:fontRef idx="minor"/>
+    </dgm:style>
+  </dgm:styleLbl>
+  <dgm:styleLbl name="fgAcc0">
+    <dgm:scene3d>
+      <a:camera prst="orthographicFront"/>
+      <a:lightRig rig="threePt" dir="t"/>
+    </dgm:scene3d>
+    <dgm:sp3d/>
+    <dgm:txPr/>
+    <dgm:style>
+      <a:lnRef idx="2">
+        <a:scrgbClr r="0%" g="0%" b="0%"/>
+      </a:lnRef>
+      <a:fillRef idx="1">
+        <a:scrgbClr r="0%" g="0%" b="0%"/>
+      </a:fillRef>
+      <a:effectRef idx="0">
+        <a:scrgbClr r="0%" g="0%" b="0%"/>
+      </a:effectRef>
+      <a:fontRef idx="minor"/>
+    </dgm:style>
+  </dgm:styleLbl>
+  <dgm:styleLbl name="fgAcc2">
+    <dgm:scene3d>
+      <a:camera prst="orthographicFront"/>
+      <a:lightRig rig="threePt" dir="t"/>
+    </dgm:scene3d>
+    <dgm:sp3d/>
+    <dgm:txPr/>
+    <dgm:style>
+      <a:lnRef idx="2">
+        <a:scrgbClr r="0%" g="0%" b="0%"/>
+      </a:lnRef>
+      <a:fillRef idx="1">
+        <a:scrgbClr r="0%" g="0%" b="0%"/>
+      </a:fillRef>
+      <a:effectRef idx="0">
+        <a:scrgbClr r="0%" g="0%" b="0%"/>
+      </a:effectRef>
+      <a:fontRef idx="minor"/>
+    </dgm:style>
+  </dgm:styleLbl>
+  <dgm:styleLbl name="fgAcc3">
+    <dgm:scene3d>
+      <a:camera prst="orthographicFront"/>
+      <a:lightRig rig="threePt" dir="t"/>
+    </dgm:scene3d>
+    <dgm:sp3d/>
+    <dgm:txPr/>
+    <dgm:style>
+      <a:lnRef idx="2">
+        <a:scrgbClr r="0%" g="0%" b="0%"/>
+      </a:lnRef>
+      <a:fillRef idx="1">
+        <a:scrgbClr r="0%" g="0%" b="0%"/>
+      </a:fillRef>
+      <a:effectRef idx="0">
+        <a:scrgbClr r="0%" g="0%" b="0%"/>
+      </a:effectRef>
+      <a:fontRef idx="minor"/>
+    </dgm:style>
+  </dgm:styleLbl>
+  <dgm:styleLbl name="fgAcc4">
+    <dgm:scene3d>
+      <a:camera prst="orthographicFront"/>
+      <a:lightRig rig="threePt" dir="t"/>
+    </dgm:scene3d>
+    <dgm:sp3d/>
+    <dgm:txPr/>
+    <dgm:style>
+      <a:lnRef idx="2">
+        <a:scrgbClr r="0%" g="0%" b="0%"/>
+      </a:lnRef>
+      <a:fillRef idx="1">
+        <a:scrgbClr r="0%" g="0%" b="0%"/>
+      </a:fillRef>
+      <a:effectRef idx="0">
+        <a:scrgbClr r="0%" g="0%" b="0%"/>
+      </a:effectRef>
+      <a:fontRef idx="minor"/>
+    </dgm:style>
+  </dgm:styleLbl>
+  <dgm:styleLbl name="bgShp">
+    <dgm:scene3d>
+      <a:camera prst="orthographicFront"/>
+      <a:lightRig rig="threePt" dir="t"/>
+    </dgm:scene3d>
+    <dgm:sp3d/>
+    <dgm:txPr/>
+    <dgm:style>
+      <a:lnRef idx="0">
+        <a:scrgbClr r="0%" g="0%" b="0%"/>
+      </a:lnRef>
+      <a:fillRef idx="1">
+        <a:scrgbClr r="0%" g="0%" b="0%"/>
+      </a:fillRef>
+      <a:effectRef idx="0">
+        <a:scrgbClr r="0%" g="0%" b="0%"/>
+      </a:effectRef>
+      <a:fontRef idx="minor"/>
+    </dgm:style>
+  </dgm:styleLbl>
+  <dgm:styleLbl name="dkBgShp">
+    <dgm:scene3d>
+      <a:camera prst="orthographicFront"/>
+      <a:lightRig rig="threePt" dir="t"/>
+    </dgm:scene3d>
+    <dgm:sp3d/>
+    <dgm:txPr/>
+    <dgm:style>
+      <a:lnRef idx="0">
+        <a:scrgbClr r="0%" g="0%" b="0%"/>
+      </a:lnRef>
+      <a:fillRef idx="1">
+        <a:scrgbClr r="0%" g="0%" b="0%"/>
+      </a:fillRef>
+      <a:effectRef idx="0">
+        <a:scrgbClr r="0%" g="0%" b="0%"/>
+      </a:effectRef>
+      <a:fontRef idx="minor"/>
+    </dgm:style>
+  </dgm:styleLbl>
+  <dgm:styleLbl name="trBgShp">
+    <dgm:scene3d>
+      <a:camera prst="orthographicFront"/>
+      <a:lightRig rig="threePt" dir="t"/>
+    </dgm:scene3d>
+    <dgm:sp3d/>
+    <dgm:txPr/>
+    <dgm:style>
+      <a:lnRef idx="0">
+        <a:scrgbClr r="0%" g="0%" b="0%"/>
+      </a:lnRef>
+      <a:fillRef idx="1">
+        <a:scrgbClr r="0%" g="0%" b="0%"/>
+      </a:fillRef>
+      <a:effectRef idx="0">
+        <a:scrgbClr r="0%" g="0%" b="0%"/>
+      </a:effectRef>
+      <a:fontRef idx="minor"/>
+    </dgm:style>
+  </dgm:styleLbl>
+  <dgm:styleLbl name="fgShp">
+    <dgm:scene3d>
+      <a:camera prst="orthographicFront"/>
+      <a:lightRig rig="threePt" dir="t"/>
+    </dgm:scene3d>
+    <dgm:sp3d/>
+    <dgm:txPr/>
+    <dgm:style>
+      <a:lnRef idx="2">
+        <a:scrgbClr r="0%" g="0%" b="0%"/>
+      </a:lnRef>
+      <a:fillRef idx="1">
+        <a:scrgbClr r="0%" g="0%" b="0%"/>
+      </a:fillRef>
+      <a:effectRef idx="0">
+        <a:scrgbClr r="0%" g="0%" b="0%"/>
+      </a:effectRef>
+      <a:fontRef idx="minor"/>
+    </dgm:style>
+  </dgm:styleLbl>
+  <dgm:styleLbl name="revTx">
+    <dgm:scene3d>
+      <a:camera prst="orthographicFront"/>
+      <a:lightRig rig="threePt" dir="t"/>
+    </dgm:scene3d>
+    <dgm:sp3d/>
+    <dgm:txPr/>
+    <dgm:style>
+      <a:lnRef idx="0">
+        <a:scrgbClr r="0%" g="0%" b="0%"/>
+      </a:lnRef>
+      <a:fillRef idx="0">
+        <a:scrgbClr r="0%" g="0%" b="0%"/>
+      </a:fillRef>
+      <a:effectRef idx="0">
+        <a:scrgbClr r="0%" g="0%" b="0%"/>
+      </a:effectRef>
+      <a:fontRef idx="minor"/>
+    </dgm:style>
+  </dgm:styleLbl>
+</dgm:styleDef>
+</file>
+
 <file path=word/theme/theme1.xml><?xml version="1.0" encoding="utf-8"?>
 <a:theme xmlns:a="http://purl.oclc.org/ooxml/drawingml/main" name="Office Theme">
   <a:themeElements>

</xml_diff>

<commit_message>
DOCX strict import: handle math
Change-Id: I8b1419cb71ef67f91bfa532faa283204dae0e25c
</commit_message>
<xml_diff>
--- a/sw/qa/extras/ooxmlimport/data/strict.docx
+++ b/sw/qa/extras/ooxmlimport/data/strict.docx
@@ -140,6 +140,56 @@
           </wp:inline>
         </w:drawing>
       </w:r>
+    </w:p>
+    <w:p>
+      <w:pPr>
+        <w:rPr>
+          <w:lang w:val="hu-HU"/>
+        </w:rPr>
+      </w:pPr>
+      <w:r>
+        <w:rPr>
+          <w:lang w:val="hu-HU"/>
+        </w:rPr>
+        <w:t>This is math:</w:t>
+      </w:r>
+    </w:p>
+    <w:p>
+      <m:oMathPara>
+        <m:oMath>
+          <m:r>
+            <w:rPr>
+              <w:rFonts w:ascii="Cambria Math" w:hAnsi="Cambria Math"/>
+            </w:rPr>
+            <m:t>A=π</m:t>
+          </m:r>
+          <m:sSup>
+            <m:sSupPr>
+              <m:ctrlPr>
+                <w:rPr>
+                  <w:rFonts w:ascii="Cambria Math" w:hAnsi="Cambria Math"/>
+                </w:rPr>
+              </m:ctrlPr>
+            </m:sSupPr>
+            <m:e>
+              <m:r>
+                <w:rPr>
+                  <w:rFonts w:ascii="Cambria Math" w:hAnsi="Cambria Math"/>
+                </w:rPr>
+                <m:t>r</m:t>
+              </m:r>
+            </m:e>
+            <m:sup>
+              <m:r>
+                <w:rPr>
+                  <w:rFonts w:ascii="Cambria Math" w:hAnsi="Cambria Math"/>
+                </w:rPr>
+                <m:t>2</m:t>
+              </m:r>
+            </m:sup>
+          </m:sSup>
+        </m:oMath>
+      </m:oMathPara>
     </w:p>
     <w:sectPr>
       <w:headerReference w:type="default" r:id="rId13"/>
@@ -783,11 +833,11 @@
         </c:dLbls>
         <c:gapWidth val="219"/>
         <c:overlap val="-27"/>
-        <c:axId val="159674560"/>
-        <c:axId val="159670640"/>
+        <c:axId val="156562128"/>
+        <c:axId val="156562912"/>
       </c:barChart>
       <c:catAx>
-        <c:axId val="159674560"/>
+        <c:axId val="156562128"/>
         <c:scaling>
           <c:orientation val="minMax"/>
         </c:scaling>
@@ -829,7 +879,7 @@
             <a:endParaRPr lang="en-US"/>
           </a:p>
         </c:txPr>
-        <c:crossAx val="159670640"/>
+        <c:crossAx val="156562912"/>
         <c:crosses val="autoZero"/>
         <c:auto val="1"/>
         <c:lblAlgn val="ctr"/>
@@ -837,7 +887,7 @@
         <c:noMultiLvlLbl val="0"/>
       </c:catAx>
       <c:valAx>
-        <c:axId val="159670640"/>
+        <c:axId val="156562912"/>
         <c:scaling>
           <c:orientation val="minMax"/>
         </c:scaling>
@@ -888,7 +938,7 @@
             <a:endParaRPr lang="en-US"/>
           </a:p>
         </c:txPr>
-        <c:crossAx val="159674560"/>
+        <c:crossAx val="156562128"/>
         <c:crosses val="autoZero"/>
         <c:crossBetween val="between"/>
       </c:valAx>
@@ -2358,6 +2408,13 @@
         </dgm:presLayoutVars>
       </dgm:prSet>
       <dgm:spPr/>
+      <dgm:t>
+        <a:bodyPr/>
+        <a:lstStyle/>
+        <a:p>
+          <a:endParaRPr lang="en-US"/>
+        </a:p>
+      </dgm:t>
     </dgm:pt>
     <dgm:pt modelId="{CAA3C4FA-5A1D-41A2-AFCE-7411B3F794B0}" type="pres">
       <dgm:prSet presAssocID="{CD7D590E-460A-429C-90BF-63719ED4FDC4}" presName="node" presStyleLbl="node1" presStyleIdx="0" presStyleCnt="3">
@@ -2366,14 +2423,35 @@
         </dgm:presLayoutVars>
       </dgm:prSet>
       <dgm:spPr/>
+      <dgm:t>
+        <a:bodyPr/>
+        <a:lstStyle/>
+        <a:p>
+          <a:endParaRPr lang="en-US"/>
+        </a:p>
+      </dgm:t>
     </dgm:pt>
     <dgm:pt modelId="{E19AAAF4-5D61-4FBA-B713-442D23A05D0B}" type="pres">
       <dgm:prSet presAssocID="{9F22C528-C8D3-4BBE-AB11-E21D7E8997F1}" presName="sibTrans" presStyleLbl="sibTrans2D1" presStyleIdx="0" presStyleCnt="3"/>
       <dgm:spPr/>
+      <dgm:t>
+        <a:bodyPr/>
+        <a:lstStyle/>
+        <a:p>
+          <a:endParaRPr lang="en-US"/>
+        </a:p>
+      </dgm:t>
     </dgm:pt>
     <dgm:pt modelId="{0632F3B9-E250-4E04-8C12-583BBA599560}" type="pres">
       <dgm:prSet presAssocID="{9F22C528-C8D3-4BBE-AB11-E21D7E8997F1}" presName="connectorText" presStyleLbl="sibTrans2D1" presStyleIdx="0" presStyleCnt="3"/>
       <dgm:spPr/>
+      <dgm:t>
+        <a:bodyPr/>
+        <a:lstStyle/>
+        <a:p>
+          <a:endParaRPr lang="en-US"/>
+        </a:p>
+      </dgm:t>
     </dgm:pt>
     <dgm:pt modelId="{B09D93E3-E20B-404A-8B5C-A0532813C8CD}" type="pres">
       <dgm:prSet presAssocID="{1AE88739-D39F-452D-973D-ABF97C1BE997}" presName="node" presStyleLbl="node1" presStyleIdx="1" presStyleCnt="3">
@@ -2382,14 +2460,35 @@
         </dgm:presLayoutVars>
       </dgm:prSet>
       <dgm:spPr/>
+      <dgm:t>
+        <a:bodyPr/>
+        <a:lstStyle/>
+        <a:p>
+          <a:endParaRPr lang="en-US"/>
+        </a:p>
+      </dgm:t>
     </dgm:pt>
     <dgm:pt modelId="{DCF3B17A-BB85-4774-AF11-FE3618D873EB}" type="pres">
       <dgm:prSet presAssocID="{3FF0AC1E-81F7-4ACD-ADA6-049A19AE4836}" presName="sibTrans" presStyleLbl="sibTrans2D1" presStyleIdx="1" presStyleCnt="3"/>
       <dgm:spPr/>
+      <dgm:t>
+        <a:bodyPr/>
+        <a:lstStyle/>
+        <a:p>
+          <a:endParaRPr lang="en-US"/>
+        </a:p>
+      </dgm:t>
     </dgm:pt>
     <dgm:pt modelId="{AC85D8D7-7E81-40E6-B52F-AB7D8619A2A1}" type="pres">
       <dgm:prSet presAssocID="{3FF0AC1E-81F7-4ACD-ADA6-049A19AE4836}" presName="connectorText" presStyleLbl="sibTrans2D1" presStyleIdx="1" presStyleCnt="3"/>
       <dgm:spPr/>
+      <dgm:t>
+        <a:bodyPr/>
+        <a:lstStyle/>
+        <a:p>
+          <a:endParaRPr lang="en-US"/>
+        </a:p>
+      </dgm:t>
     </dgm:pt>
     <dgm:pt modelId="{3BB8B082-2046-4B60-B301-2FBCCC586077}" type="pres">
       <dgm:prSet presAssocID="{81180F11-C7CF-4249-8821-971C3BEC7D64}" presName="node" presStyleLbl="node1" presStyleIdx="2" presStyleCnt="3">
@@ -2398,14 +2497,35 @@
         </dgm:presLayoutVars>
       </dgm:prSet>
       <dgm:spPr/>
+      <dgm:t>
+        <a:bodyPr/>
+        <a:lstStyle/>
+        <a:p>
+          <a:endParaRPr lang="en-US"/>
+        </a:p>
+      </dgm:t>
     </dgm:pt>
     <dgm:pt modelId="{6C365928-8840-42DC-AA3C-08F36BF686A3}" type="pres">
       <dgm:prSet presAssocID="{27A0E522-4C81-47D5-A992-520D002DF6FE}" presName="sibTrans" presStyleLbl="sibTrans2D1" presStyleIdx="2" presStyleCnt="3"/>
       <dgm:spPr/>
+      <dgm:t>
+        <a:bodyPr/>
+        <a:lstStyle/>
+        <a:p>
+          <a:endParaRPr lang="en-US"/>
+        </a:p>
+      </dgm:t>
     </dgm:pt>
     <dgm:pt modelId="{D76A2657-80E1-4FDF-86FD-5B9E94F7C837}" type="pres">
       <dgm:prSet presAssocID="{27A0E522-4C81-47D5-A992-520D002DF6FE}" presName="connectorText" presStyleLbl="sibTrans2D1" presStyleIdx="2" presStyleCnt="3"/>
       <dgm:spPr/>
+      <dgm:t>
+        <a:bodyPr/>
+        <a:lstStyle/>
+        <a:p>
+          <a:endParaRPr lang="en-US"/>
+        </a:p>
+      </dgm:t>
     </dgm:pt>
   </dgm:ptLst>
   <dgm:cxnLst>

</xml_diff>